<commit_message>
Done with Hard SVM and Kernel trick representation with code example. Proofs of soft SVM and kernel trick explaination
</commit_message>
<xml_diff>
--- a/SVM/SVM.docx
+++ b/SVM/SVM.docx
@@ -83,35 +83,7 @@
           <w:sz w:val="28"/>
           <w:szCs w:val="28"/>
         </w:rPr>
-        <w:t xml:space="preserve"> (margin) between the </w:t>
-      </w:r>
-      <w:r>
-        <w:rPr>
-          <w:sz w:val="28"/>
-          <w:szCs w:val="28"/>
-        </w:rPr>
-        <w:t>red</w:t>
-      </w:r>
-      <w:r>
-        <w:rPr>
-          <w:sz w:val="28"/>
-          <w:szCs w:val="28"/>
-        </w:rPr>
-        <w:t xml:space="preserve"> village and the </w:t>
-      </w:r>
-      <w:r>
-        <w:rPr>
-          <w:sz w:val="28"/>
-          <w:szCs w:val="28"/>
-        </w:rPr>
-        <w:t>blue</w:t>
-      </w:r>
-      <w:r>
-        <w:rPr>
-          <w:sz w:val="28"/>
-          <w:szCs w:val="28"/>
-        </w:rPr>
-        <w:t xml:space="preserve"> village.</w:t>
+        <w:t xml:space="preserve"> (margin) between the red village and the blue village.</w:t>
       </w:r>
     </w:p>
     <w:p>
@@ -248,7 +220,23 @@
           <w:sz w:val="28"/>
           <w:szCs w:val="28"/>
         </w:rPr>
-        <w:t xml:space="preserve"> These are the specific data points (Red balls and Blue balls) that are </w:t>
+        <w:t xml:space="preserve"> These are the specific data points (Red balls and </w:t>
+      </w:r>
+      <w:proofErr w:type="gramStart"/>
+      <w:r>
+        <w:rPr>
+          <w:sz w:val="28"/>
+          <w:szCs w:val="28"/>
+        </w:rPr>
+        <w:t>Blue</w:t>
+      </w:r>
+      <w:proofErr w:type="gramEnd"/>
+      <w:r>
+        <w:rPr>
+          <w:sz w:val="28"/>
+          <w:szCs w:val="28"/>
+        </w:rPr>
+        <w:t xml:space="preserve"> balls) that are </w:t>
       </w:r>
       <w:r>
         <w:rPr>
@@ -419,6 +407,7 @@
       </w:pPr>
       <w:r>
         <w:rPr>
+          <w:noProof/>
           <w:sz w:val="28"/>
           <w:szCs w:val="28"/>
         </w:rPr>
@@ -469,6 +458,7 @@
       </w:pPr>
       <w:r>
         <w:rPr>
+          <w:noProof/>
           <w:sz w:val="28"/>
           <w:szCs w:val="28"/>
         </w:rPr>
@@ -553,18 +543,51 @@
           <w:sz w:val="28"/>
           <w:szCs w:val="28"/>
         </w:rPr>
-        <w:t xml:space="preserve">There are 2 line which are pi +ve and pi -ve so it can be drawn and given equation as </w:t>
-      </w:r>
-    </w:p>
-    <w:p>
-      <w:pPr>
-        <w:rPr>
-          <w:sz w:val="28"/>
-          <w:szCs w:val="28"/>
-        </w:rPr>
-      </w:pPr>
-      <w:r>
-        <w:rPr>
+        <w:t>There are 2 line which are pi +</w:t>
+      </w:r>
+      <w:proofErr w:type="spellStart"/>
+      <w:r>
+        <w:rPr>
+          <w:sz w:val="28"/>
+          <w:szCs w:val="28"/>
+        </w:rPr>
+        <w:t>ve</w:t>
+      </w:r>
+      <w:proofErr w:type="spellEnd"/>
+      <w:r>
+        <w:rPr>
+          <w:sz w:val="28"/>
+          <w:szCs w:val="28"/>
+        </w:rPr>
+        <w:t xml:space="preserve"> and pi -</w:t>
+      </w:r>
+      <w:proofErr w:type="spellStart"/>
+      <w:r>
+        <w:rPr>
+          <w:sz w:val="28"/>
+          <w:szCs w:val="28"/>
+        </w:rPr>
+        <w:t>ve</w:t>
+      </w:r>
+      <w:proofErr w:type="spellEnd"/>
+      <w:r>
+        <w:rPr>
+          <w:sz w:val="28"/>
+          <w:szCs w:val="28"/>
+        </w:rPr>
+        <w:t xml:space="preserve"> so it can be drawn and given equation as </w:t>
+      </w:r>
+    </w:p>
+    <w:p>
+      <w:pPr>
+        <w:rPr>
+          <w:sz w:val="28"/>
+          <w:szCs w:val="28"/>
+        </w:rPr>
+      </w:pPr>
+      <w:r>
+        <w:rPr>
+          <w:noProof/>
           <w:sz w:val="28"/>
           <w:szCs w:val="28"/>
         </w:rPr>
@@ -615,6 +638,7 @@
       </w:pPr>
       <w:r>
         <w:rPr>
+          <w:noProof/>
           <w:sz w:val="28"/>
           <w:szCs w:val="28"/>
         </w:rPr>
@@ -760,6 +784,7 @@
       </w:pPr>
       <w:r>
         <w:rPr>
+          <w:noProof/>
           <w:sz w:val="28"/>
           <w:szCs w:val="28"/>
         </w:rPr>
@@ -812,7 +837,15 @@
           <w:sz w:val="28"/>
           <w:szCs w:val="28"/>
         </w:rPr>
-        <w:t>If we take a y</w:t>
+        <w:t xml:space="preserve">If we take a </w:t>
+      </w:r>
+      <w:proofErr w:type="spellStart"/>
+      <w:r>
+        <w:rPr>
+          <w:sz w:val="28"/>
+          <w:szCs w:val="28"/>
+        </w:rPr>
+        <w:t>y</w:t>
       </w:r>
       <w:r>
         <w:rPr>
@@ -820,39 +853,67 @@
           <w:szCs w:val="28"/>
           <w:vertAlign w:val="subscript"/>
         </w:rPr>
-        <w:t xml:space="preserve">i </w:t>
-      </w:r>
-      <w:r>
-        <w:rPr>
-          <w:sz w:val="28"/>
-          <w:szCs w:val="28"/>
-        </w:rPr>
-        <w:t>= +1/-1(</w:t>
-      </w:r>
-      <w:r>
-        <w:rPr>
-          <w:sz w:val="28"/>
-          <w:szCs w:val="28"/>
-        </w:rPr>
-        <w:t>where +1 and -1 represent +ve and -ve regions</w:t>
-      </w:r>
-      <w:r>
-        <w:rPr>
-          <w:sz w:val="28"/>
-          <w:szCs w:val="28"/>
-        </w:rPr>
-        <w:t>) then we can get two equation results in one final equation:</w:t>
-      </w:r>
-    </w:p>
-    <w:p>
-      <w:pPr>
-        <w:rPr>
-          <w:sz w:val="28"/>
-          <w:szCs w:val="28"/>
-        </w:rPr>
-      </w:pPr>
-      <w:r>
-        <w:rPr>
+        <w:t>i</w:t>
+      </w:r>
+      <w:proofErr w:type="spellEnd"/>
+      <w:r>
+        <w:rPr>
+          <w:sz w:val="28"/>
+          <w:szCs w:val="28"/>
+          <w:vertAlign w:val="subscript"/>
+        </w:rPr>
+        <w:t xml:space="preserve"> </w:t>
+      </w:r>
+      <w:r>
+        <w:rPr>
+          <w:sz w:val="28"/>
+          <w:szCs w:val="28"/>
+        </w:rPr>
+        <w:t>= +1/-1(where +1 and -1 represent +</w:t>
+      </w:r>
+      <w:proofErr w:type="spellStart"/>
+      <w:r>
+        <w:rPr>
+          <w:sz w:val="28"/>
+          <w:szCs w:val="28"/>
+        </w:rPr>
+        <w:t>ve</w:t>
+      </w:r>
+      <w:proofErr w:type="spellEnd"/>
+      <w:r>
+        <w:rPr>
+          <w:sz w:val="28"/>
+          <w:szCs w:val="28"/>
+        </w:rPr>
+        <w:t xml:space="preserve"> and -</w:t>
+      </w:r>
+      <w:proofErr w:type="spellStart"/>
+      <w:r>
+        <w:rPr>
+          <w:sz w:val="28"/>
+          <w:szCs w:val="28"/>
+        </w:rPr>
+        <w:t>ve</w:t>
+      </w:r>
+      <w:proofErr w:type="spellEnd"/>
+      <w:r>
+        <w:rPr>
+          <w:sz w:val="28"/>
+          <w:szCs w:val="28"/>
+        </w:rPr>
+        <w:t xml:space="preserve"> regions) then we can get two equation results in one final equation:</w:t>
+      </w:r>
+    </w:p>
+    <w:p>
+      <w:pPr>
+        <w:rPr>
+          <w:sz w:val="28"/>
+          <w:szCs w:val="28"/>
+        </w:rPr>
+      </w:pPr>
+      <w:r>
+        <w:rPr>
+          <w:noProof/>
           <w:sz w:val="28"/>
           <w:szCs w:val="28"/>
         </w:rPr>
@@ -918,6 +979,7 @@
       </w:pPr>
       <w:r>
         <w:rPr>
+          <w:noProof/>
           <w:sz w:val="28"/>
           <w:szCs w:val="28"/>
         </w:rPr>
@@ -990,6 +1052,7 @@
       </w:pPr>
       <w:r>
         <w:rPr>
+          <w:noProof/>
           <w:sz w:val="28"/>
           <w:szCs w:val="28"/>
         </w:rPr>
@@ -1062,6 +1125,7 @@
       </w:pPr>
       <w:r>
         <w:rPr>
+          <w:noProof/>
           <w:sz w:val="28"/>
           <w:szCs w:val="28"/>
         </w:rPr>
@@ -1128,6 +1192,7 @@
       </w:pPr>
       <w:r>
         <w:rPr>
+          <w:noProof/>
           <w:sz w:val="28"/>
           <w:szCs w:val="28"/>
         </w:rPr>
@@ -1242,6 +1307,7 @@
       </w:r>
       <w:r>
         <w:rPr>
+          <w:noProof/>
           <w:sz w:val="28"/>
           <w:szCs w:val="28"/>
         </w:rPr>
@@ -1309,8 +1375,2028 @@
           <w:sz w:val="28"/>
           <w:szCs w:val="28"/>
         </w:rPr>
-        <w:t>So this is the formulation for hard margin which will totally fail on a single data which is -ve present in +ve and vice versa</w:t>
-      </w:r>
+        <w:t>So</w:t>
+      </w:r>
+      <w:r>
+        <w:rPr>
+          <w:sz w:val="28"/>
+          <w:szCs w:val="28"/>
+        </w:rPr>
+        <w:t>,</w:t>
+      </w:r>
+      <w:r>
+        <w:rPr>
+          <w:sz w:val="28"/>
+          <w:szCs w:val="28"/>
+        </w:rPr>
+        <w:t xml:space="preserve"> this is the formulation for hard margin which will totally fail on a single data which is -ve present in +</w:t>
+      </w:r>
+      <w:proofErr w:type="spellStart"/>
+      <w:r>
+        <w:rPr>
+          <w:sz w:val="28"/>
+          <w:szCs w:val="28"/>
+        </w:rPr>
+        <w:t>ve</w:t>
+      </w:r>
+      <w:proofErr w:type="spellEnd"/>
+      <w:r>
+        <w:rPr>
+          <w:sz w:val="28"/>
+          <w:szCs w:val="28"/>
+        </w:rPr>
+        <w:t xml:space="preserve"> and vice versa</w:t>
+      </w:r>
+    </w:p>
+    <w:p>
+      <w:pPr>
+        <w:rPr>
+          <w:sz w:val="28"/>
+          <w:szCs w:val="28"/>
+        </w:rPr>
+      </w:pPr>
+    </w:p>
+    <w:p>
+      <w:pPr>
+        <w:rPr>
+          <w:sz w:val="28"/>
+          <w:szCs w:val="28"/>
+        </w:rPr>
+      </w:pPr>
+      <w:r>
+        <w:rPr>
+          <w:sz w:val="28"/>
+          <w:szCs w:val="28"/>
+        </w:rPr>
+        <w:t>Soft Margin:</w:t>
+      </w:r>
+    </w:p>
+    <w:p>
+      <w:pPr>
+        <w:rPr>
+          <w:sz w:val="28"/>
+          <w:szCs w:val="28"/>
+        </w:rPr>
+      </w:pPr>
+      <w:r>
+        <w:rPr>
+          <w:sz w:val="28"/>
+          <w:szCs w:val="28"/>
+        </w:rPr>
+        <w:t>The Core Idea: "The Speeding Ticket"</w:t>
+      </w:r>
+    </w:p>
+    <w:p>
+      <w:pPr>
+        <w:numPr>
+          <w:ilvl w:val="0"/>
+          <w:numId w:val="5"/>
+        </w:numPr>
+        <w:rPr>
+          <w:sz w:val="28"/>
+          <w:szCs w:val="28"/>
+        </w:rPr>
+      </w:pPr>
+      <w:r>
+        <w:rPr>
+          <w:sz w:val="28"/>
+          <w:szCs w:val="28"/>
+        </w:rPr>
+        <w:lastRenderedPageBreak/>
+        <w:t>Hard</w:t>
+      </w:r>
+      <w:r>
+        <w:rPr>
+          <w:b/>
+          <w:bCs/>
+          <w:sz w:val="28"/>
+          <w:szCs w:val="28"/>
+        </w:rPr>
+        <w:t xml:space="preserve"> </w:t>
+      </w:r>
+      <w:r>
+        <w:rPr>
+          <w:sz w:val="28"/>
+          <w:szCs w:val="28"/>
+        </w:rPr>
+        <w:t>Margin</w:t>
+      </w:r>
+      <w:r>
+        <w:rPr>
+          <w:b/>
+          <w:bCs/>
+          <w:sz w:val="28"/>
+          <w:szCs w:val="28"/>
+        </w:rPr>
+        <w:t>:</w:t>
+      </w:r>
+      <w:r>
+        <w:rPr>
+          <w:sz w:val="28"/>
+          <w:szCs w:val="28"/>
+        </w:rPr>
+        <w:t xml:space="preserve"> The law is absolute. If </w:t>
+      </w:r>
+      <w:r>
+        <w:rPr>
+          <w:b/>
+          <w:bCs/>
+          <w:sz w:val="28"/>
+          <w:szCs w:val="28"/>
+        </w:rPr>
+        <w:t>one</w:t>
+      </w:r>
+      <w:r>
+        <w:rPr>
+          <w:sz w:val="28"/>
+          <w:szCs w:val="28"/>
+        </w:rPr>
+        <w:t xml:space="preserve"> car (data point) is slightly over the line, the solution is invalid.</w:t>
+      </w:r>
+    </w:p>
+    <w:p>
+      <w:pPr>
+        <w:numPr>
+          <w:ilvl w:val="0"/>
+          <w:numId w:val="5"/>
+        </w:numPr>
+        <w:rPr>
+          <w:sz w:val="28"/>
+          <w:szCs w:val="28"/>
+        </w:rPr>
+      </w:pPr>
+      <w:r>
+        <w:rPr>
+          <w:sz w:val="28"/>
+          <w:szCs w:val="28"/>
+        </w:rPr>
+        <w:t>Soft</w:t>
+      </w:r>
+      <w:r>
+        <w:rPr>
+          <w:b/>
+          <w:bCs/>
+          <w:sz w:val="28"/>
+          <w:szCs w:val="28"/>
+        </w:rPr>
+        <w:t xml:space="preserve"> </w:t>
+      </w:r>
+      <w:r>
+        <w:rPr>
+          <w:sz w:val="28"/>
+          <w:szCs w:val="28"/>
+        </w:rPr>
+        <w:t>Margin</w:t>
+      </w:r>
+      <w:r>
+        <w:rPr>
+          <w:b/>
+          <w:bCs/>
+          <w:sz w:val="28"/>
+          <w:szCs w:val="28"/>
+        </w:rPr>
+        <w:t>:</w:t>
+      </w:r>
+      <w:r>
+        <w:rPr>
+          <w:sz w:val="28"/>
+          <w:szCs w:val="28"/>
+        </w:rPr>
+        <w:t xml:space="preserve"> Breaking the law is allowed, but you have to pay a fine.</w:t>
+      </w:r>
+    </w:p>
+    <w:p>
+      <w:pPr>
+        <w:numPr>
+          <w:ilvl w:val="1"/>
+          <w:numId w:val="5"/>
+        </w:numPr>
+        <w:rPr>
+          <w:sz w:val="28"/>
+          <w:szCs w:val="28"/>
+        </w:rPr>
+      </w:pPr>
+      <w:r>
+        <w:rPr>
+          <w:sz w:val="28"/>
+          <w:szCs w:val="28"/>
+        </w:rPr>
+        <w:t>You can cross the margin.</w:t>
+      </w:r>
+    </w:p>
+    <w:p>
+      <w:pPr>
+        <w:numPr>
+          <w:ilvl w:val="1"/>
+          <w:numId w:val="5"/>
+        </w:numPr>
+        <w:rPr>
+          <w:sz w:val="28"/>
+          <w:szCs w:val="28"/>
+        </w:rPr>
+      </w:pPr>
+      <w:r>
+        <w:rPr>
+          <w:sz w:val="28"/>
+          <w:szCs w:val="28"/>
+        </w:rPr>
+        <w:t>You can even be on the wrong side of the road.</w:t>
+      </w:r>
+    </w:p>
+    <w:p>
+      <w:pPr>
+        <w:numPr>
+          <w:ilvl w:val="1"/>
+          <w:numId w:val="5"/>
+        </w:numPr>
+        <w:rPr>
+          <w:sz w:val="28"/>
+          <w:szCs w:val="28"/>
+        </w:rPr>
+      </w:pPr>
+      <w:r>
+        <w:rPr>
+          <w:b/>
+          <w:bCs/>
+          <w:sz w:val="28"/>
+          <w:szCs w:val="28"/>
+        </w:rPr>
+        <w:t>But</w:t>
+      </w:r>
+      <w:r>
+        <w:rPr>
+          <w:sz w:val="28"/>
+          <w:szCs w:val="28"/>
+        </w:rPr>
+        <w:t>, the farther you go over the line, the bigger the "fine" (penalty) you add to the total cost.</w:t>
+      </w:r>
+    </w:p>
+    <w:p>
+      <w:pPr>
+        <w:rPr>
+          <w:b/>
+          <w:bCs/>
+          <w:sz w:val="28"/>
+          <w:szCs w:val="28"/>
+        </w:rPr>
+      </w:pPr>
+      <w:r>
+        <w:rPr>
+          <w:sz w:val="28"/>
+          <w:szCs w:val="28"/>
+        </w:rPr>
+        <w:t xml:space="preserve">The goal is to minimize the total cost: </w:t>
+      </w:r>
+      <w:r>
+        <w:rPr>
+          <w:b/>
+          <w:bCs/>
+          <w:sz w:val="28"/>
+          <w:szCs w:val="28"/>
+        </w:rPr>
+        <w:t>(Width of Street) + (Sum of all Speeding Fines)</w:t>
+      </w:r>
+    </w:p>
+    <w:p>
+      <w:pPr>
+        <w:rPr>
+          <w:sz w:val="28"/>
+          <w:szCs w:val="28"/>
+        </w:rPr>
+      </w:pPr>
+      <w:r>
+        <w:rPr>
+          <w:sz w:val="28"/>
+          <w:szCs w:val="28"/>
+        </w:rPr>
+        <w:t>The Slack Variable</w:t>
+      </w:r>
+      <w:r>
+        <w:rPr>
+          <w:sz w:val="28"/>
+          <w:szCs w:val="28"/>
+        </w:rPr>
+        <w:t>:</w:t>
+      </w:r>
+    </w:p>
+    <w:p>
+      <w:pPr>
+        <w:rPr>
+          <w:sz w:val="28"/>
+          <w:szCs w:val="28"/>
+        </w:rPr>
+      </w:pPr>
+      <w:r>
+        <w:rPr>
+          <w:sz w:val="28"/>
+          <w:szCs w:val="28"/>
+        </w:rPr>
+        <w:drawing>
+          <wp:inline distT="0" distB="0" distL="0" distR="0" wp14:anchorId="443C9D23" wp14:editId="31B9D5E0">
+            <wp:extent cx="5731510" cy="1689735"/>
+            <wp:effectExtent l="0" t="0" r="2540" b="5715"/>
+            <wp:docPr id="2022730582" name="Picture 1"/>
+            <wp:cNvGraphicFramePr>
+              <a:graphicFrameLocks xmlns:a="http://schemas.openxmlformats.org/drawingml/2006/main" noChangeAspect="1"/>
+            </wp:cNvGraphicFramePr>
+            <a:graphic xmlns:a="http://schemas.openxmlformats.org/drawingml/2006/main">
+              <a:graphicData uri="http://schemas.openxmlformats.org/drawingml/2006/picture">
+                <pic:pic xmlns:pic="http://schemas.openxmlformats.org/drawingml/2006/picture">
+                  <pic:nvPicPr>
+                    <pic:cNvPr id="2022730582" name=""/>
+                    <pic:cNvPicPr/>
+                  </pic:nvPicPr>
+                  <pic:blipFill>
+                    <a:blip r:embed="rId16"/>
+                    <a:stretch>
+                      <a:fillRect/>
+                    </a:stretch>
+                  </pic:blipFill>
+                  <pic:spPr>
+                    <a:xfrm>
+                      <a:off x="0" y="0"/>
+                      <a:ext cx="5731510" cy="1689735"/>
+                    </a:xfrm>
+                    <a:prstGeom prst="rect">
+                      <a:avLst/>
+                    </a:prstGeom>
+                  </pic:spPr>
+                </pic:pic>
+              </a:graphicData>
+            </a:graphic>
+          </wp:inline>
+        </w:drawing>
+      </w:r>
+    </w:p>
+    <w:p>
+      <w:pPr>
+        <w:rPr>
+          <w:sz w:val="28"/>
+          <w:szCs w:val="28"/>
+        </w:rPr>
+      </w:pPr>
+    </w:p>
+    <w:p>
+      <w:pPr>
+        <w:rPr>
+          <w:b/>
+          <w:bCs/>
+          <w:sz w:val="28"/>
+          <w:szCs w:val="28"/>
+        </w:rPr>
+      </w:pPr>
+      <w:r>
+        <w:rPr>
+          <w:b/>
+          <w:bCs/>
+          <w:sz w:val="28"/>
+          <w:szCs w:val="28"/>
+        </w:rPr>
+        <w:t>The New Objective Function</w:t>
+      </w:r>
+    </w:p>
+    <w:p>
+      <w:pPr>
+        <w:rPr>
+          <w:sz w:val="28"/>
+          <w:szCs w:val="28"/>
+        </w:rPr>
+      </w:pPr>
+      <w:r>
+        <w:rPr>
+          <w:sz w:val="28"/>
+          <w:szCs w:val="28"/>
+        </w:rPr>
+        <w:t xml:space="preserve">Recall the Hard Margin goal was just: </w:t>
+      </w:r>
+      <w:r>
+        <w:rPr>
+          <w:i/>
+          <w:iCs/>
+          <w:sz w:val="28"/>
+          <w:szCs w:val="28"/>
+        </w:rPr>
+        <w:t>Minimize ||w||</w:t>
+      </w:r>
+      <w:r>
+        <w:rPr>
+          <w:i/>
+          <w:iCs/>
+          <w:sz w:val="28"/>
+          <w:szCs w:val="28"/>
+          <w:vertAlign w:val="superscript"/>
+        </w:rPr>
+        <w:t>2</w:t>
+      </w:r>
+      <w:r>
+        <w:rPr>
+          <w:sz w:val="28"/>
+          <w:szCs w:val="28"/>
+        </w:rPr>
+        <w:t>.</w:t>
+      </w:r>
+    </w:p>
+    <w:p>
+      <w:pPr>
+        <w:rPr>
+          <w:sz w:val="28"/>
+          <w:szCs w:val="28"/>
+        </w:rPr>
+      </w:pPr>
+      <w:r>
+        <w:rPr>
+          <w:sz w:val="28"/>
+          <w:szCs w:val="28"/>
+        </w:rPr>
+        <w:drawing>
+          <wp:inline distT="0" distB="0" distL="0" distR="0" wp14:anchorId="2CF57698" wp14:editId="2C75F90A">
+            <wp:extent cx="5731510" cy="1710690"/>
+            <wp:effectExtent l="0" t="0" r="2540" b="3810"/>
+            <wp:docPr id="1494804552" name="Picture 1"/>
+            <wp:cNvGraphicFramePr>
+              <a:graphicFrameLocks xmlns:a="http://schemas.openxmlformats.org/drawingml/2006/main" noChangeAspect="1"/>
+            </wp:cNvGraphicFramePr>
+            <a:graphic xmlns:a="http://schemas.openxmlformats.org/drawingml/2006/main">
+              <a:graphicData uri="http://schemas.openxmlformats.org/drawingml/2006/picture">
+                <pic:pic xmlns:pic="http://schemas.openxmlformats.org/drawingml/2006/picture">
+                  <pic:nvPicPr>
+                    <pic:cNvPr id="1494804552" name=""/>
+                    <pic:cNvPicPr/>
+                  </pic:nvPicPr>
+                  <pic:blipFill>
+                    <a:blip r:embed="rId17"/>
+                    <a:stretch>
+                      <a:fillRect/>
+                    </a:stretch>
+                  </pic:blipFill>
+                  <pic:spPr>
+                    <a:xfrm>
+                      <a:off x="0" y="0"/>
+                      <a:ext cx="5731510" cy="1710690"/>
+                    </a:xfrm>
+                    <a:prstGeom prst="rect">
+                      <a:avLst/>
+                    </a:prstGeom>
+                  </pic:spPr>
+                </pic:pic>
+              </a:graphicData>
+            </a:graphic>
+          </wp:inline>
+        </w:drawing>
+      </w:r>
+    </w:p>
+    <w:p>
+      <w:pPr>
+        <w:rPr>
+          <w:sz w:val="28"/>
+          <w:szCs w:val="28"/>
+        </w:rPr>
+      </w:pPr>
+    </w:p>
+    <w:p>
+      <w:pPr>
+        <w:rPr>
+          <w:sz w:val="28"/>
+          <w:szCs w:val="28"/>
+        </w:rPr>
+      </w:pPr>
+      <w:r>
+        <w:rPr>
+          <w:sz w:val="28"/>
+          <w:szCs w:val="28"/>
+        </w:rPr>
+        <w:t>The Role of C (The Hyperparameter)</w:t>
+      </w:r>
+      <w:r>
+        <w:rPr>
+          <w:sz w:val="28"/>
+          <w:szCs w:val="28"/>
+        </w:rPr>
+        <w:t>:</w:t>
+      </w:r>
+    </w:p>
+    <w:p>
+      <w:pPr>
+        <w:rPr>
+          <w:sz w:val="28"/>
+          <w:szCs w:val="28"/>
+        </w:rPr>
+      </w:pPr>
+      <w:r>
+        <w:rPr>
+          <w:sz w:val="28"/>
+          <w:szCs w:val="28"/>
+        </w:rPr>
+        <w:t>It is the most important knob you turn in SVM</w:t>
+      </w:r>
+    </w:p>
+    <w:p>
+      <w:pPr>
+        <w:pStyle w:val="ListParagraph"/>
+        <w:numPr>
+          <w:ilvl w:val="0"/>
+          <w:numId w:val="5"/>
+        </w:numPr>
+        <w:rPr>
+          <w:sz w:val="28"/>
+          <w:szCs w:val="28"/>
+        </w:rPr>
+      </w:pPr>
+      <w:r>
+        <w:rPr>
+          <w:sz w:val="28"/>
+          <w:szCs w:val="28"/>
+        </w:rPr>
+        <w:lastRenderedPageBreak/>
+        <w:t>High C:</w:t>
+      </w:r>
+    </w:p>
+    <w:p>
+      <w:pPr>
+        <w:pStyle w:val="NormalWeb"/>
+        <w:numPr>
+          <w:ilvl w:val="0"/>
+          <w:numId w:val="3"/>
+        </w:numPr>
+        <w:spacing w:before="0" w:beforeAutospacing="0"/>
+        <w:rPr>
+          <w:rFonts w:ascii="Arial" w:hAnsi="Arial" w:cs="Arial"/>
+          <w:sz w:val="28"/>
+          <w:szCs w:val="28"/>
+        </w:rPr>
+      </w:pPr>
+      <w:r>
+        <w:rPr>
+          <w:rFonts w:ascii="Arial" w:hAnsi="Arial" w:cs="Arial"/>
+          <w:sz w:val="28"/>
+          <w:szCs w:val="28"/>
+        </w:rPr>
+        <w:t>Logic</w:t>
+      </w:r>
+      <w:r>
+        <w:rPr>
+          <w:rFonts w:ascii="Arial" w:hAnsi="Arial" w:cs="Arial"/>
+          <w:b/>
+          <w:bCs/>
+          <w:sz w:val="28"/>
+          <w:szCs w:val="28"/>
+        </w:rPr>
+        <w:t>:</w:t>
+      </w:r>
+      <w:r>
+        <w:rPr>
+          <w:rFonts w:ascii="Arial" w:hAnsi="Arial" w:cs="Arial"/>
+          <w:sz w:val="28"/>
+          <w:szCs w:val="28"/>
+        </w:rPr>
+        <w:t xml:space="preserve"> "Errors are incredibly expensive (</w:t>
+      </w:r>
+      <w:r>
+        <w:rPr>
+          <w:rStyle w:val="math-inline"/>
+          <w:rFonts w:ascii="Arial" w:eastAsiaTheme="majorEastAsia" w:hAnsi="Arial" w:cs="Arial"/>
+          <w:sz w:val="28"/>
+          <w:szCs w:val="28"/>
+        </w:rPr>
+        <w:t>C</w:t>
+      </w:r>
+      <w:r>
+        <w:rPr>
+          <w:rFonts w:ascii="Arial" w:hAnsi="Arial" w:cs="Arial"/>
+          <w:sz w:val="28"/>
+          <w:szCs w:val="28"/>
+        </w:rPr>
+        <w:t xml:space="preserve"> is huge)."</w:t>
+      </w:r>
+    </w:p>
+    <w:p>
+      <w:pPr>
+        <w:pStyle w:val="NormalWeb"/>
+        <w:numPr>
+          <w:ilvl w:val="0"/>
+          <w:numId w:val="3"/>
+        </w:numPr>
+        <w:spacing w:before="0" w:beforeAutospacing="0"/>
+        <w:rPr>
+          <w:rFonts w:ascii="Arial" w:hAnsi="Arial" w:cs="Arial"/>
+          <w:sz w:val="28"/>
+          <w:szCs w:val="28"/>
+        </w:rPr>
+      </w:pPr>
+      <w:r>
+        <w:rPr>
+          <w:rFonts w:ascii="Arial" w:hAnsi="Arial" w:cs="Arial"/>
+          <w:sz w:val="28"/>
+          <w:szCs w:val="28"/>
+        </w:rPr>
+        <w:t>Result</w:t>
+      </w:r>
+      <w:r>
+        <w:rPr>
+          <w:rFonts w:ascii="Arial" w:hAnsi="Arial" w:cs="Arial"/>
+          <w:b/>
+          <w:bCs/>
+          <w:sz w:val="28"/>
+          <w:szCs w:val="28"/>
+        </w:rPr>
+        <w:t>:</w:t>
+      </w:r>
+      <w:r>
+        <w:rPr>
+          <w:rFonts w:ascii="Arial" w:hAnsi="Arial" w:cs="Arial"/>
+          <w:sz w:val="28"/>
+          <w:szCs w:val="28"/>
+        </w:rPr>
+        <w:t xml:space="preserve"> The model tries desperately NOT to miss a single point.</w:t>
+      </w:r>
+    </w:p>
+    <w:p>
+      <w:pPr>
+        <w:pStyle w:val="NormalWeb"/>
+        <w:numPr>
+          <w:ilvl w:val="0"/>
+          <w:numId w:val="3"/>
+        </w:numPr>
+        <w:spacing w:before="0" w:beforeAutospacing="0"/>
+        <w:rPr>
+          <w:rFonts w:ascii="Arial" w:hAnsi="Arial" w:cs="Arial"/>
+          <w:sz w:val="28"/>
+          <w:szCs w:val="28"/>
+        </w:rPr>
+      </w:pPr>
+      <w:r>
+        <w:rPr>
+          <w:rFonts w:ascii="Arial" w:hAnsi="Arial" w:cs="Arial"/>
+          <w:sz w:val="28"/>
+          <w:szCs w:val="28"/>
+        </w:rPr>
+        <w:t>Behaviour</w:t>
+      </w:r>
+      <w:r>
+        <w:rPr>
+          <w:rFonts w:ascii="Arial" w:hAnsi="Arial" w:cs="Arial"/>
+          <w:b/>
+          <w:bCs/>
+          <w:sz w:val="28"/>
+          <w:szCs w:val="28"/>
+        </w:rPr>
+        <w:t>:</w:t>
+      </w:r>
+      <w:r>
+        <w:rPr>
+          <w:rFonts w:ascii="Arial" w:hAnsi="Arial" w:cs="Arial"/>
+          <w:sz w:val="28"/>
+          <w:szCs w:val="28"/>
+        </w:rPr>
+        <w:t xml:space="preserve"> It creates a narrow, wiggly margin.</w:t>
+      </w:r>
+    </w:p>
+    <w:p>
+      <w:pPr>
+        <w:pStyle w:val="NormalWeb"/>
+        <w:numPr>
+          <w:ilvl w:val="0"/>
+          <w:numId w:val="3"/>
+        </w:numPr>
+        <w:spacing w:before="0" w:beforeAutospacing="0"/>
+        <w:rPr>
+          <w:rFonts w:ascii="Arial" w:hAnsi="Arial" w:cs="Arial"/>
+          <w:sz w:val="28"/>
+          <w:szCs w:val="28"/>
+        </w:rPr>
+      </w:pPr>
+      <w:r>
+        <w:rPr>
+          <w:rFonts w:ascii="Arial" w:hAnsi="Arial" w:cs="Arial"/>
+          <w:sz w:val="28"/>
+          <w:szCs w:val="28"/>
+        </w:rPr>
+        <w:t>Risk</w:t>
+      </w:r>
+      <w:r>
+        <w:rPr>
+          <w:rFonts w:ascii="Arial" w:hAnsi="Arial" w:cs="Arial"/>
+          <w:b/>
+          <w:bCs/>
+          <w:sz w:val="28"/>
+          <w:szCs w:val="28"/>
+        </w:rPr>
+        <w:t>:</w:t>
+      </w:r>
+      <w:r>
+        <w:rPr>
+          <w:rFonts w:ascii="Arial" w:hAnsi="Arial" w:cs="Arial"/>
+          <w:sz w:val="28"/>
+          <w:szCs w:val="28"/>
+        </w:rPr>
+        <w:t xml:space="preserve"> Overfitting (High Variance).</w:t>
+      </w:r>
+    </w:p>
+    <w:p>
+      <w:pPr>
+        <w:pStyle w:val="NormalWeb"/>
+        <w:numPr>
+          <w:ilvl w:val="0"/>
+          <w:numId w:val="5"/>
+        </w:numPr>
+        <w:spacing w:before="0" w:beforeAutospacing="0"/>
+        <w:rPr>
+          <w:rFonts w:ascii="Arial" w:hAnsi="Arial" w:cs="Arial"/>
+        </w:rPr>
+      </w:pPr>
+      <w:r>
+        <w:rPr>
+          <w:rFonts w:ascii="Arial" w:hAnsi="Arial" w:cs="Arial"/>
+          <w:b/>
+          <w:bCs/>
+        </w:rPr>
+        <w:t>Low C:</w:t>
+      </w:r>
+    </w:p>
+    <w:p>
+      <w:pPr>
+        <w:pStyle w:val="ListParagraph"/>
+        <w:numPr>
+          <w:ilvl w:val="0"/>
+          <w:numId w:val="3"/>
+        </w:numPr>
+        <w:spacing w:after="0" w:line="240" w:lineRule="auto"/>
+        <w:rPr>
+          <w:rFonts w:ascii="Times New Roman" w:eastAsia="Times New Roman" w:hAnsi="Times New Roman" w:cs="Times New Roman"/>
+          <w:kern w:val="0"/>
+          <w:sz w:val="28"/>
+          <w:szCs w:val="28"/>
+          <w:lang w:eastAsia="en-IN"/>
+          <w14:ligatures w14:val="none"/>
+        </w:rPr>
+      </w:pPr>
+      <w:r>
+        <w:rPr>
+          <w:rFonts w:ascii="Arial" w:eastAsia="Times New Roman" w:hAnsi="Arial" w:cs="Arial"/>
+          <w:kern w:val="0"/>
+          <w:sz w:val="28"/>
+          <w:szCs w:val="28"/>
+          <w:lang w:eastAsia="en-IN"/>
+          <w14:ligatures w14:val="none"/>
+        </w:rPr>
+        <w:t>Logic</w:t>
+      </w:r>
+      <w:r>
+        <w:rPr>
+          <w:rFonts w:ascii="Arial" w:eastAsia="Times New Roman" w:hAnsi="Arial" w:cs="Arial"/>
+          <w:b/>
+          <w:bCs/>
+          <w:kern w:val="0"/>
+          <w:sz w:val="28"/>
+          <w:szCs w:val="28"/>
+          <w:lang w:eastAsia="en-IN"/>
+          <w14:ligatures w14:val="none"/>
+        </w:rPr>
+        <w:t>:</w:t>
+      </w:r>
+      <w:r>
+        <w:rPr>
+          <w:rFonts w:ascii="Times New Roman" w:eastAsia="Times New Roman" w:hAnsi="Times New Roman" w:cs="Times New Roman"/>
+          <w:kern w:val="0"/>
+          <w:sz w:val="28"/>
+          <w:szCs w:val="28"/>
+          <w:lang w:eastAsia="en-IN"/>
+          <w14:ligatures w14:val="none"/>
+        </w:rPr>
+        <w:t xml:space="preserve"> "Errors are cheap (</w:t>
+      </w:r>
+      <w:r>
+        <w:rPr>
+          <w:rFonts w:ascii="Arial" w:eastAsia="Times New Roman" w:hAnsi="Arial" w:cs="Arial"/>
+          <w:kern w:val="0"/>
+          <w:sz w:val="28"/>
+          <w:szCs w:val="28"/>
+          <w:lang w:eastAsia="en-IN"/>
+          <w14:ligatures w14:val="none"/>
+        </w:rPr>
+        <w:t>C</w:t>
+      </w:r>
+      <w:r>
+        <w:rPr>
+          <w:rFonts w:ascii="Times New Roman" w:eastAsia="Times New Roman" w:hAnsi="Times New Roman" w:cs="Times New Roman"/>
+          <w:kern w:val="0"/>
+          <w:sz w:val="28"/>
+          <w:szCs w:val="28"/>
+          <w:lang w:eastAsia="en-IN"/>
+          <w14:ligatures w14:val="none"/>
+        </w:rPr>
+        <w:t xml:space="preserve"> is small). It's fine to miss a few.</w:t>
+      </w:r>
+    </w:p>
+    <w:p>
+      <w:pPr>
+        <w:pStyle w:val="ListParagraph"/>
+        <w:numPr>
+          <w:ilvl w:val="0"/>
+          <w:numId w:val="3"/>
+        </w:numPr>
+        <w:spacing w:after="0" w:line="240" w:lineRule="auto"/>
+        <w:rPr>
+          <w:rFonts w:ascii="Times New Roman" w:eastAsia="Times New Roman" w:hAnsi="Times New Roman" w:cs="Times New Roman"/>
+          <w:kern w:val="0"/>
+          <w:sz w:val="28"/>
+          <w:szCs w:val="28"/>
+          <w:lang w:eastAsia="en-IN"/>
+          <w14:ligatures w14:val="none"/>
+        </w:rPr>
+      </w:pPr>
+      <w:r>
+        <w:rPr>
+          <w:rFonts w:ascii="Times New Roman" w:eastAsia="Times New Roman" w:hAnsi="Times New Roman" w:cs="Times New Roman"/>
+          <w:kern w:val="0"/>
+          <w:sz w:val="28"/>
+          <w:szCs w:val="28"/>
+          <w:lang w:eastAsia="en-IN"/>
+          <w14:ligatures w14:val="none"/>
+        </w:rPr>
+        <w:t>Result</w:t>
+      </w:r>
+      <w:r>
+        <w:rPr>
+          <w:rFonts w:ascii="Times New Roman" w:eastAsia="Times New Roman" w:hAnsi="Times New Roman" w:cs="Times New Roman"/>
+          <w:b/>
+          <w:bCs/>
+          <w:kern w:val="0"/>
+          <w:sz w:val="28"/>
+          <w:szCs w:val="28"/>
+          <w:lang w:eastAsia="en-IN"/>
+          <w14:ligatures w14:val="none"/>
+        </w:rPr>
+        <w:t>:</w:t>
+      </w:r>
+      <w:r>
+        <w:rPr>
+          <w:rFonts w:ascii="Times New Roman" w:eastAsia="Times New Roman" w:hAnsi="Times New Roman" w:cs="Times New Roman"/>
+          <w:kern w:val="0"/>
+          <w:sz w:val="28"/>
+          <w:szCs w:val="28"/>
+          <w:lang w:eastAsia="en-IN"/>
+          <w14:ligatures w14:val="none"/>
+        </w:rPr>
+        <w:t xml:space="preserve"> The model prioritizes a wider, simpler street over getting every point right.</w:t>
+      </w:r>
+    </w:p>
+    <w:p>
+      <w:pPr>
+        <w:pStyle w:val="ListParagraph"/>
+        <w:numPr>
+          <w:ilvl w:val="0"/>
+          <w:numId w:val="3"/>
+        </w:numPr>
+        <w:spacing w:after="0" w:line="240" w:lineRule="auto"/>
+        <w:rPr>
+          <w:rFonts w:ascii="Times New Roman" w:eastAsia="Times New Roman" w:hAnsi="Times New Roman" w:cs="Times New Roman"/>
+          <w:kern w:val="0"/>
+          <w:sz w:val="28"/>
+          <w:szCs w:val="28"/>
+          <w:lang w:eastAsia="en-IN"/>
+          <w14:ligatures w14:val="none"/>
+        </w:rPr>
+      </w:pPr>
+      <w:r>
+        <w:rPr>
+          <w:rFonts w:ascii="Times New Roman" w:eastAsia="Times New Roman" w:hAnsi="Times New Roman" w:cs="Times New Roman"/>
+          <w:kern w:val="0"/>
+          <w:sz w:val="28"/>
+          <w:szCs w:val="28"/>
+          <w:lang w:eastAsia="en-IN"/>
+          <w14:ligatures w14:val="none"/>
+        </w:rPr>
+        <w:t>Behaviour</w:t>
+      </w:r>
+      <w:r>
+        <w:rPr>
+          <w:rFonts w:ascii="Times New Roman" w:eastAsia="Times New Roman" w:hAnsi="Times New Roman" w:cs="Times New Roman"/>
+          <w:b/>
+          <w:bCs/>
+          <w:kern w:val="0"/>
+          <w:sz w:val="28"/>
+          <w:szCs w:val="28"/>
+          <w:lang w:eastAsia="en-IN"/>
+          <w14:ligatures w14:val="none"/>
+        </w:rPr>
+        <w:t>:</w:t>
+      </w:r>
+      <w:r>
+        <w:rPr>
+          <w:rFonts w:ascii="Times New Roman" w:eastAsia="Times New Roman" w:hAnsi="Times New Roman" w:cs="Times New Roman"/>
+          <w:kern w:val="0"/>
+          <w:sz w:val="28"/>
+          <w:szCs w:val="28"/>
+          <w:lang w:eastAsia="en-IN"/>
+          <w14:ligatures w14:val="none"/>
+        </w:rPr>
+        <w:t xml:space="preserve"> It creates a massive margin but misclassifies some points</w:t>
+      </w:r>
+    </w:p>
+    <w:p>
+      <w:pPr>
+        <w:pStyle w:val="ListParagraph"/>
+        <w:numPr>
+          <w:ilvl w:val="0"/>
+          <w:numId w:val="3"/>
+        </w:numPr>
+        <w:spacing w:after="0" w:line="240" w:lineRule="auto"/>
+        <w:rPr>
+          <w:rFonts w:ascii="Times New Roman" w:eastAsia="Times New Roman" w:hAnsi="Times New Roman" w:cs="Times New Roman"/>
+          <w:kern w:val="0"/>
+          <w:sz w:val="28"/>
+          <w:szCs w:val="28"/>
+          <w:lang w:eastAsia="en-IN"/>
+          <w14:ligatures w14:val="none"/>
+        </w:rPr>
+      </w:pPr>
+      <w:r>
+        <w:rPr>
+          <w:rFonts w:ascii="Times New Roman" w:eastAsia="Times New Roman" w:hAnsi="Times New Roman" w:cs="Times New Roman"/>
+          <w:kern w:val="0"/>
+          <w:sz w:val="28"/>
+          <w:szCs w:val="28"/>
+          <w:lang w:eastAsia="en-IN"/>
+          <w14:ligatures w14:val="none"/>
+        </w:rPr>
+        <w:t>Benefit</w:t>
+      </w:r>
+      <w:r>
+        <w:rPr>
+          <w:rFonts w:ascii="Times New Roman" w:eastAsia="Times New Roman" w:hAnsi="Times New Roman" w:cs="Times New Roman"/>
+          <w:b/>
+          <w:bCs/>
+          <w:kern w:val="0"/>
+          <w:sz w:val="28"/>
+          <w:szCs w:val="28"/>
+          <w:lang w:eastAsia="en-IN"/>
+          <w14:ligatures w14:val="none"/>
+        </w:rPr>
+        <w:t>:</w:t>
+      </w:r>
+      <w:r>
+        <w:rPr>
+          <w:rFonts w:ascii="Times New Roman" w:eastAsia="Times New Roman" w:hAnsi="Times New Roman" w:cs="Times New Roman"/>
+          <w:kern w:val="0"/>
+          <w:sz w:val="28"/>
+          <w:szCs w:val="28"/>
+          <w:lang w:eastAsia="en-IN"/>
+          <w14:ligatures w14:val="none"/>
+        </w:rPr>
+        <w:t xml:space="preserve"> </w:t>
+      </w:r>
+      <w:r>
+        <w:rPr>
+          <w:rFonts w:ascii="Times New Roman" w:eastAsia="Times New Roman" w:hAnsi="Times New Roman" w:cs="Times New Roman"/>
+          <w:b/>
+          <w:bCs/>
+          <w:kern w:val="0"/>
+          <w:sz w:val="28"/>
+          <w:szCs w:val="28"/>
+          <w:lang w:eastAsia="en-IN"/>
+          <w14:ligatures w14:val="none"/>
+        </w:rPr>
+        <w:t>Robustness</w:t>
+      </w:r>
+      <w:r>
+        <w:rPr>
+          <w:rFonts w:ascii="Times New Roman" w:eastAsia="Times New Roman" w:hAnsi="Times New Roman" w:cs="Times New Roman"/>
+          <w:kern w:val="0"/>
+          <w:sz w:val="28"/>
+          <w:szCs w:val="28"/>
+          <w:lang w:eastAsia="en-IN"/>
+          <w14:ligatures w14:val="none"/>
+        </w:rPr>
+        <w:t xml:space="preserve"> (Low Variance, better for outliers).</w:t>
+      </w:r>
+    </w:p>
+    <w:p>
+      <w:pPr>
+        <w:spacing w:after="0" w:line="240" w:lineRule="auto"/>
+        <w:rPr>
+          <w:rFonts w:ascii="Times New Roman" w:eastAsia="Times New Roman" w:hAnsi="Times New Roman" w:cs="Times New Roman"/>
+          <w:kern w:val="0"/>
+          <w:sz w:val="28"/>
+          <w:szCs w:val="28"/>
+          <w:lang w:eastAsia="en-IN"/>
+          <w14:ligatures w14:val="none"/>
+        </w:rPr>
+      </w:pPr>
+    </w:p>
+    <w:p>
+      <w:pPr>
+        <w:spacing w:after="0" w:line="240" w:lineRule="auto"/>
+        <w:rPr>
+          <w:rFonts w:ascii="Times New Roman" w:eastAsia="Times New Roman" w:hAnsi="Times New Roman" w:cs="Times New Roman"/>
+          <w:kern w:val="0"/>
+          <w:sz w:val="28"/>
+          <w:szCs w:val="28"/>
+          <w:lang w:eastAsia="en-IN"/>
+          <w14:ligatures w14:val="none"/>
+        </w:rPr>
+      </w:pPr>
+    </w:p>
+    <w:p>
+      <w:pPr>
+        <w:spacing w:after="0" w:line="240" w:lineRule="auto"/>
+        <w:rPr>
+          <w:rFonts w:ascii="Times New Roman" w:eastAsia="Times New Roman" w:hAnsi="Times New Roman" w:cs="Times New Roman"/>
+          <w:b/>
+          <w:bCs/>
+          <w:kern w:val="0"/>
+          <w:sz w:val="28"/>
+          <w:szCs w:val="28"/>
+          <w:lang w:eastAsia="en-IN"/>
+          <w14:ligatures w14:val="none"/>
+        </w:rPr>
+      </w:pPr>
+      <w:r>
+        <w:rPr>
+          <w:rFonts w:ascii="Times New Roman" w:eastAsia="Times New Roman" w:hAnsi="Times New Roman" w:cs="Times New Roman"/>
+          <w:b/>
+          <w:bCs/>
+          <w:kern w:val="0"/>
+          <w:sz w:val="28"/>
+          <w:szCs w:val="28"/>
+          <w:lang w:eastAsia="en-IN"/>
+          <w14:ligatures w14:val="none"/>
+        </w:rPr>
+        <w:t>Hinge Loss</w:t>
+      </w:r>
+      <w:r>
+        <w:rPr>
+          <w:rFonts w:ascii="Times New Roman" w:eastAsia="Times New Roman" w:hAnsi="Times New Roman" w:cs="Times New Roman"/>
+          <w:b/>
+          <w:bCs/>
+          <w:kern w:val="0"/>
+          <w:sz w:val="28"/>
+          <w:szCs w:val="28"/>
+          <w:lang w:eastAsia="en-IN"/>
+          <w14:ligatures w14:val="none"/>
+        </w:rPr>
+        <w:t>:</w:t>
+      </w:r>
+    </w:p>
+    <w:p>
+      <w:pPr>
+        <w:spacing w:after="0" w:line="240" w:lineRule="auto"/>
+        <w:rPr>
+          <w:rFonts w:ascii="Times New Roman" w:eastAsia="Times New Roman" w:hAnsi="Times New Roman" w:cs="Times New Roman"/>
+          <w:b/>
+          <w:bCs/>
+          <w:kern w:val="0"/>
+          <w:sz w:val="28"/>
+          <w:szCs w:val="28"/>
+          <w:lang w:eastAsia="en-IN"/>
+          <w14:ligatures w14:val="none"/>
+        </w:rPr>
+      </w:pPr>
+      <w:r>
+        <w:rPr>
+          <w:rFonts w:ascii="Times New Roman" w:eastAsia="Times New Roman" w:hAnsi="Times New Roman" w:cs="Times New Roman"/>
+          <w:b/>
+          <w:bCs/>
+          <w:kern w:val="0"/>
+          <w:sz w:val="28"/>
+          <w:szCs w:val="28"/>
+          <w:lang w:eastAsia="en-IN"/>
+          <w14:ligatures w14:val="none"/>
+        </w:rPr>
+        <w:drawing>
+          <wp:inline distT="0" distB="0" distL="0" distR="0" wp14:anchorId="3E780A49" wp14:editId="1E2F5821">
+            <wp:extent cx="1333686" cy="885949"/>
+            <wp:effectExtent l="0" t="0" r="0" b="9525"/>
+            <wp:docPr id="194526983" name="Picture 1"/>
+            <wp:cNvGraphicFramePr>
+              <a:graphicFrameLocks xmlns:a="http://schemas.openxmlformats.org/drawingml/2006/main" noChangeAspect="1"/>
+            </wp:cNvGraphicFramePr>
+            <a:graphic xmlns:a="http://schemas.openxmlformats.org/drawingml/2006/main">
+              <a:graphicData uri="http://schemas.openxmlformats.org/drawingml/2006/picture">
+                <pic:pic xmlns:pic="http://schemas.openxmlformats.org/drawingml/2006/picture">
+                  <pic:nvPicPr>
+                    <pic:cNvPr id="194526983" name=""/>
+                    <pic:cNvPicPr/>
+                  </pic:nvPicPr>
+                  <pic:blipFill>
+                    <a:blip r:embed="rId18"/>
+                    <a:stretch>
+                      <a:fillRect/>
+                    </a:stretch>
+                  </pic:blipFill>
+                  <pic:spPr>
+                    <a:xfrm>
+                      <a:off x="0" y="0"/>
+                      <a:ext cx="1333686" cy="885949"/>
+                    </a:xfrm>
+                    <a:prstGeom prst="rect">
+                      <a:avLst/>
+                    </a:prstGeom>
+                  </pic:spPr>
+                </pic:pic>
+              </a:graphicData>
+            </a:graphic>
+          </wp:inline>
+        </w:drawing>
+      </w:r>
+    </w:p>
+    <w:p>
+      <w:pPr>
+        <w:spacing w:after="0" w:line="240" w:lineRule="auto"/>
+        <w:rPr>
+          <w:rFonts w:ascii="Times New Roman" w:eastAsia="Times New Roman" w:hAnsi="Times New Roman" w:cs="Times New Roman"/>
+          <w:kern w:val="0"/>
+          <w:sz w:val="28"/>
+          <w:szCs w:val="28"/>
+          <w:lang w:eastAsia="en-IN"/>
+          <w14:ligatures w14:val="none"/>
+        </w:rPr>
+      </w:pPr>
+      <w:r>
+        <w:rPr>
+          <w:rFonts w:ascii="Times New Roman" w:eastAsia="Times New Roman" w:hAnsi="Times New Roman" w:cs="Times New Roman"/>
+          <w:kern w:val="0"/>
+          <w:sz w:val="28"/>
+          <w:szCs w:val="28"/>
+          <w:lang w:eastAsia="en-IN"/>
+          <w14:ligatures w14:val="none"/>
+        </w:rPr>
+        <w:t>Often, Soft Margin SVM is described as minimizing "Hinge Loss."</w:t>
+      </w:r>
+    </w:p>
+    <w:p>
+      <w:pPr>
+        <w:numPr>
+          <w:ilvl w:val="0"/>
+          <w:numId w:val="6"/>
+        </w:numPr>
+        <w:spacing w:after="0" w:line="240" w:lineRule="auto"/>
+        <w:rPr>
+          <w:rFonts w:ascii="Times New Roman" w:eastAsia="Times New Roman" w:hAnsi="Times New Roman" w:cs="Times New Roman"/>
+          <w:kern w:val="0"/>
+          <w:sz w:val="28"/>
+          <w:szCs w:val="28"/>
+          <w:lang w:eastAsia="en-IN"/>
+          <w14:ligatures w14:val="none"/>
+        </w:rPr>
+      </w:pPr>
+      <w:r>
+        <w:rPr>
+          <w:rFonts w:ascii="Times New Roman" w:eastAsia="Times New Roman" w:hAnsi="Times New Roman" w:cs="Times New Roman"/>
+          <w:b/>
+          <w:bCs/>
+          <w:kern w:val="0"/>
+          <w:sz w:val="28"/>
+          <w:szCs w:val="28"/>
+          <w:lang w:eastAsia="en-IN"/>
+          <w14:ligatures w14:val="none"/>
+        </w:rPr>
+        <w:t>Loss Function:</w:t>
+      </w:r>
+      <w:r>
+        <w:rPr>
+          <w:rFonts w:ascii="Times New Roman" w:eastAsia="Times New Roman" w:hAnsi="Times New Roman" w:cs="Times New Roman"/>
+          <w:kern w:val="0"/>
+          <w:sz w:val="28"/>
+          <w:szCs w:val="28"/>
+          <w:lang w:eastAsia="en-IN"/>
+          <w14:ligatures w14:val="none"/>
+        </w:rPr>
+        <w:t xml:space="preserve"> L = </w:t>
+      </w:r>
+      <w:r>
+        <w:rPr>
+          <w:rFonts w:ascii="Times New Roman" w:eastAsia="Times New Roman" w:hAnsi="Times New Roman" w:cs="Times New Roman"/>
+          <w:kern w:val="0"/>
+          <w:sz w:val="28"/>
+          <w:szCs w:val="28"/>
+          <w:lang w:eastAsia="en-IN"/>
+          <w14:ligatures w14:val="none"/>
+        </w:rPr>
+        <w:t>max (</w:t>
+      </w:r>
+      <w:r>
+        <w:rPr>
+          <w:rFonts w:ascii="Times New Roman" w:eastAsia="Times New Roman" w:hAnsi="Times New Roman" w:cs="Times New Roman"/>
+          <w:kern w:val="0"/>
+          <w:sz w:val="28"/>
+          <w:szCs w:val="28"/>
+          <w:lang w:eastAsia="en-IN"/>
+          <w14:ligatures w14:val="none"/>
+        </w:rPr>
+        <w:t>0, 1 - y</w:t>
+      </w:r>
+      <w:r>
+        <w:rPr>
+          <w:rFonts w:ascii="Times New Roman" w:eastAsia="Times New Roman" w:hAnsi="Times New Roman" w:cs="Times New Roman"/>
+          <w:kern w:val="0"/>
+          <w:sz w:val="28"/>
+          <w:szCs w:val="28"/>
+          <w:lang w:eastAsia="en-IN"/>
+          <w14:ligatures w14:val="none"/>
+        </w:rPr>
+        <w:t>.</w:t>
+      </w:r>
+      <w:r>
+        <w:rPr>
+          <w:rFonts w:ascii="Times New Roman" w:eastAsia="Times New Roman" w:hAnsi="Times New Roman" w:cs="Times New Roman"/>
+          <w:kern w:val="0"/>
+          <w:sz w:val="28"/>
+          <w:szCs w:val="28"/>
+          <w:lang w:eastAsia="en-IN"/>
+          <w14:ligatures w14:val="none"/>
+        </w:rPr>
+        <w:t xml:space="preserve"> f(x))</w:t>
+      </w:r>
+    </w:p>
+    <w:p>
+      <w:pPr>
+        <w:numPr>
+          <w:ilvl w:val="0"/>
+          <w:numId w:val="6"/>
+        </w:numPr>
+        <w:spacing w:after="0" w:line="240" w:lineRule="auto"/>
+        <w:rPr>
+          <w:rFonts w:ascii="Times New Roman" w:eastAsia="Times New Roman" w:hAnsi="Times New Roman" w:cs="Times New Roman"/>
+          <w:kern w:val="0"/>
+          <w:sz w:val="28"/>
+          <w:szCs w:val="28"/>
+          <w:lang w:eastAsia="en-IN"/>
+          <w14:ligatures w14:val="none"/>
+        </w:rPr>
+      </w:pPr>
+      <w:r>
+        <w:rPr>
+          <w:rFonts w:ascii="Times New Roman" w:eastAsia="Times New Roman" w:hAnsi="Times New Roman" w:cs="Times New Roman"/>
+          <w:kern w:val="0"/>
+          <w:sz w:val="28"/>
+          <w:szCs w:val="28"/>
+          <w:lang w:eastAsia="en-IN"/>
+          <w14:ligatures w14:val="none"/>
+        </w:rPr>
+        <w:t>If the point is correct and outside the margin (y</w:t>
+      </w:r>
+      <w:r>
+        <w:rPr>
+          <w:rFonts w:ascii="Times New Roman" w:eastAsia="Times New Roman" w:hAnsi="Times New Roman" w:cs="Times New Roman"/>
+          <w:kern w:val="0"/>
+          <w:sz w:val="28"/>
+          <w:szCs w:val="28"/>
+          <w:lang w:eastAsia="en-IN"/>
+          <w14:ligatures w14:val="none"/>
+        </w:rPr>
+        <w:t>.</w:t>
+      </w:r>
+      <w:r>
+        <w:rPr>
+          <w:rFonts w:ascii="Times New Roman" w:eastAsia="Times New Roman" w:hAnsi="Times New Roman" w:cs="Times New Roman"/>
+          <w:kern w:val="0"/>
+          <w:sz w:val="28"/>
+          <w:szCs w:val="28"/>
+          <w:lang w:eastAsia="en-IN"/>
+          <w14:ligatures w14:val="none"/>
+        </w:rPr>
+        <w:t xml:space="preserve"> f(x) </w:t>
+      </w:r>
+      <w:r>
+        <w:rPr>
+          <w:rFonts w:ascii="Times New Roman" w:eastAsia="Times New Roman" w:hAnsi="Times New Roman" w:cs="Times New Roman"/>
+          <w:kern w:val="0"/>
+          <w:sz w:val="28"/>
+          <w:szCs w:val="28"/>
+          <w:lang w:eastAsia="en-IN"/>
+          <w14:ligatures w14:val="none"/>
+        </w:rPr>
+        <w:t>&gt;=</w:t>
+      </w:r>
+      <w:r>
+        <w:rPr>
+          <w:rFonts w:ascii="Times New Roman" w:eastAsia="Times New Roman" w:hAnsi="Times New Roman" w:cs="Times New Roman"/>
+          <w:kern w:val="0"/>
+          <w:sz w:val="28"/>
+          <w:szCs w:val="28"/>
+          <w:lang w:eastAsia="en-IN"/>
+          <w14:ligatures w14:val="none"/>
+        </w:rPr>
+        <w:t xml:space="preserve"> 1), the loss is </w:t>
+      </w:r>
+      <w:r>
+        <w:rPr>
+          <w:rFonts w:ascii="Times New Roman" w:eastAsia="Times New Roman" w:hAnsi="Times New Roman" w:cs="Times New Roman"/>
+          <w:b/>
+          <w:bCs/>
+          <w:kern w:val="0"/>
+          <w:sz w:val="28"/>
+          <w:szCs w:val="28"/>
+          <w:lang w:eastAsia="en-IN"/>
+          <w14:ligatures w14:val="none"/>
+        </w:rPr>
+        <w:t>0</w:t>
+      </w:r>
+      <w:r>
+        <w:rPr>
+          <w:rFonts w:ascii="Times New Roman" w:eastAsia="Times New Roman" w:hAnsi="Times New Roman" w:cs="Times New Roman"/>
+          <w:kern w:val="0"/>
+          <w:sz w:val="28"/>
+          <w:szCs w:val="28"/>
+          <w:lang w:eastAsia="en-IN"/>
+          <w14:ligatures w14:val="none"/>
+        </w:rPr>
+        <w:t>.</w:t>
+      </w:r>
+    </w:p>
+    <w:p>
+      <w:pPr>
+        <w:numPr>
+          <w:ilvl w:val="0"/>
+          <w:numId w:val="6"/>
+        </w:numPr>
+        <w:spacing w:after="0" w:line="240" w:lineRule="auto"/>
+        <w:rPr>
+          <w:rFonts w:ascii="Times New Roman" w:eastAsia="Times New Roman" w:hAnsi="Times New Roman" w:cs="Times New Roman"/>
+          <w:kern w:val="0"/>
+          <w:sz w:val="28"/>
+          <w:szCs w:val="28"/>
+          <w:lang w:eastAsia="en-IN"/>
+          <w14:ligatures w14:val="none"/>
+        </w:rPr>
+      </w:pPr>
+      <w:r>
+        <w:rPr>
+          <w:rFonts w:ascii="Times New Roman" w:eastAsia="Times New Roman" w:hAnsi="Times New Roman" w:cs="Times New Roman"/>
+          <w:kern w:val="0"/>
+          <w:sz w:val="28"/>
+          <w:szCs w:val="28"/>
+          <w:lang w:eastAsia="en-IN"/>
+          <w14:ligatures w14:val="none"/>
+        </w:rPr>
+        <w:t>If the point is wrong or inside the margin, the loss increases linearly (like a hinge opening).</w:t>
+      </w:r>
+    </w:p>
+    <w:p>
+      <w:pPr>
+        <w:spacing w:after="0" w:line="240" w:lineRule="auto"/>
+        <w:rPr>
+          <w:rFonts w:ascii="Times New Roman" w:eastAsia="Times New Roman" w:hAnsi="Times New Roman" w:cs="Times New Roman"/>
+          <w:kern w:val="0"/>
+          <w:sz w:val="28"/>
+          <w:szCs w:val="28"/>
+          <w:lang w:eastAsia="en-IN"/>
+          <w14:ligatures w14:val="none"/>
+        </w:rPr>
+      </w:pPr>
+    </w:p>
+    <w:p>
+      <w:pPr>
+        <w:spacing w:after="0" w:line="240" w:lineRule="auto"/>
+        <w:rPr>
+          <w:rFonts w:ascii="Times New Roman" w:eastAsia="Times New Roman" w:hAnsi="Times New Roman" w:cs="Times New Roman"/>
+          <w:kern w:val="0"/>
+          <w:sz w:val="28"/>
+          <w:szCs w:val="28"/>
+          <w:lang w:eastAsia="en-IN"/>
+          <w14:ligatures w14:val="none"/>
+        </w:rPr>
+      </w:pPr>
+    </w:p>
+    <w:p>
+      <w:pPr>
+        <w:spacing w:after="0" w:line="240" w:lineRule="auto"/>
+        <w:rPr>
+          <w:rFonts w:ascii="Times New Roman" w:eastAsia="Times New Roman" w:hAnsi="Times New Roman" w:cs="Times New Roman"/>
+          <w:kern w:val="0"/>
+          <w:sz w:val="28"/>
+          <w:szCs w:val="28"/>
+          <w:lang w:eastAsia="en-IN"/>
+          <w14:ligatures w14:val="none"/>
+        </w:rPr>
+      </w:pPr>
+      <w:r>
+        <w:rPr>
+          <w:rFonts w:ascii="Times New Roman" w:eastAsia="Times New Roman" w:hAnsi="Times New Roman" w:cs="Times New Roman"/>
+          <w:kern w:val="0"/>
+          <w:sz w:val="28"/>
+          <w:szCs w:val="28"/>
+          <w:lang w:eastAsia="en-IN"/>
+          <w14:ligatures w14:val="none"/>
+        </w:rPr>
+        <w:t>Kernel Trick In SVM:</w:t>
+      </w:r>
+    </w:p>
+    <w:p>
+      <w:pPr>
+        <w:spacing w:after="0" w:line="240" w:lineRule="auto"/>
+        <w:rPr>
+          <w:rFonts w:ascii="Times New Roman" w:eastAsia="Times New Roman" w:hAnsi="Times New Roman" w:cs="Times New Roman"/>
+          <w:kern w:val="0"/>
+          <w:sz w:val="28"/>
+          <w:szCs w:val="28"/>
+          <w:lang w:eastAsia="en-IN"/>
+          <w14:ligatures w14:val="none"/>
+        </w:rPr>
+      </w:pPr>
+    </w:p>
+    <w:p>
+      <w:pPr>
+        <w:spacing w:after="0" w:line="240" w:lineRule="auto"/>
+        <w:rPr>
+          <w:rFonts w:ascii="Times New Roman" w:eastAsia="Times New Roman" w:hAnsi="Times New Roman" w:cs="Times New Roman"/>
+          <w:b/>
+          <w:bCs/>
+          <w:kern w:val="0"/>
+          <w:sz w:val="28"/>
+          <w:szCs w:val="28"/>
+          <w:lang w:eastAsia="en-IN"/>
+          <w14:ligatures w14:val="none"/>
+        </w:rPr>
+      </w:pPr>
+      <w:r>
+        <w:rPr>
+          <w:rFonts w:ascii="Times New Roman" w:eastAsia="Times New Roman" w:hAnsi="Times New Roman" w:cs="Times New Roman"/>
+          <w:b/>
+          <w:bCs/>
+          <w:kern w:val="0"/>
+          <w:sz w:val="28"/>
+          <w:szCs w:val="28"/>
+          <w:lang w:eastAsia="en-IN"/>
+          <w14:ligatures w14:val="none"/>
+        </w:rPr>
+        <w:t>The Problem: Linearity</w:t>
+      </w:r>
+    </w:p>
+    <w:p>
+      <w:pPr>
+        <w:spacing w:after="0" w:line="240" w:lineRule="auto"/>
+        <w:rPr>
+          <w:rFonts w:ascii="Times New Roman" w:eastAsia="Times New Roman" w:hAnsi="Times New Roman" w:cs="Times New Roman"/>
+          <w:kern w:val="0"/>
+          <w:sz w:val="28"/>
+          <w:szCs w:val="28"/>
+          <w:lang w:eastAsia="en-IN"/>
+          <w14:ligatures w14:val="none"/>
+        </w:rPr>
+      </w:pPr>
+      <w:r>
+        <w:rPr>
+          <w:rFonts w:ascii="Times New Roman" w:eastAsia="Times New Roman" w:hAnsi="Times New Roman" w:cs="Times New Roman"/>
+          <w:kern w:val="0"/>
+          <w:sz w:val="28"/>
+          <w:szCs w:val="28"/>
+          <w:lang w:eastAsia="en-IN"/>
+          <w14:ligatures w14:val="none"/>
+        </w:rPr>
+        <w:t>SVM, by definition, draws a straight line (or flat hyperplane).</w:t>
+      </w:r>
+    </w:p>
+    <w:p>
+      <w:pPr>
+        <w:spacing w:after="0" w:line="240" w:lineRule="auto"/>
+        <w:rPr>
+          <w:rFonts w:ascii="Times New Roman" w:eastAsia="Times New Roman" w:hAnsi="Times New Roman" w:cs="Times New Roman"/>
+          <w:kern w:val="0"/>
+          <w:sz w:val="28"/>
+          <w:szCs w:val="28"/>
+          <w:lang w:eastAsia="en-IN"/>
+          <w14:ligatures w14:val="none"/>
+        </w:rPr>
+      </w:pPr>
+    </w:p>
+    <w:p>
+      <w:pPr>
+        <w:pStyle w:val="ListParagraph"/>
+        <w:numPr>
+          <w:ilvl w:val="0"/>
+          <w:numId w:val="3"/>
+        </w:numPr>
+        <w:spacing w:after="0" w:line="240" w:lineRule="auto"/>
+        <w:rPr>
+          <w:rFonts w:ascii="Times New Roman" w:eastAsia="Times New Roman" w:hAnsi="Times New Roman" w:cs="Times New Roman"/>
+          <w:kern w:val="0"/>
+          <w:sz w:val="28"/>
+          <w:szCs w:val="28"/>
+          <w:lang w:eastAsia="en-IN"/>
+          <w14:ligatures w14:val="none"/>
+        </w:rPr>
+      </w:pPr>
+      <w:r>
+        <w:rPr>
+          <w:rFonts w:ascii="Times New Roman" w:eastAsia="Times New Roman" w:hAnsi="Times New Roman" w:cs="Times New Roman"/>
+          <w:kern w:val="0"/>
+          <w:sz w:val="28"/>
+          <w:szCs w:val="28"/>
+          <w:lang w:eastAsia="en-IN"/>
+          <w14:ligatures w14:val="none"/>
+        </w:rPr>
+        <w:t>If your data is shaped like a circle (concentric rings) or a checkerboard, a straight line will fail miserably. You can't slice a donut with a single straight knife cut and separate the hole from the dough.</w:t>
+      </w:r>
+    </w:p>
+    <w:p>
+      <w:pPr>
+        <w:pStyle w:val="ListParagraph"/>
+        <w:spacing w:after="0" w:line="240" w:lineRule="auto"/>
+        <w:ind w:left="1080"/>
+        <w:rPr>
+          <w:rFonts w:ascii="Times New Roman" w:eastAsia="Times New Roman" w:hAnsi="Times New Roman" w:cs="Times New Roman"/>
+          <w:kern w:val="0"/>
+          <w:sz w:val="28"/>
+          <w:szCs w:val="28"/>
+          <w:lang w:eastAsia="en-IN"/>
+          <w14:ligatures w14:val="none"/>
+        </w:rPr>
+      </w:pPr>
+    </w:p>
+    <w:p>
+      <w:pPr>
+        <w:spacing w:after="0" w:line="240" w:lineRule="auto"/>
+        <w:rPr>
+          <w:rFonts w:ascii="Times New Roman" w:eastAsia="Times New Roman" w:hAnsi="Times New Roman" w:cs="Times New Roman"/>
+          <w:kern w:val="0"/>
+          <w:sz w:val="28"/>
+          <w:szCs w:val="28"/>
+          <w:lang w:eastAsia="en-IN"/>
+          <w14:ligatures w14:val="none"/>
+        </w:rPr>
+      </w:pPr>
+      <w:r>
+        <w:rPr>
+          <w:rFonts w:ascii="Times New Roman" w:eastAsia="Times New Roman" w:hAnsi="Times New Roman" w:cs="Times New Roman"/>
+          <w:b/>
+          <w:bCs/>
+          <w:kern w:val="0"/>
+          <w:sz w:val="27"/>
+          <w:szCs w:val="27"/>
+          <w:lang w:eastAsia="en-IN"/>
+          <w14:ligatures w14:val="none"/>
+        </w:rPr>
+        <w:t>The Solution: "Go Higher"</w:t>
+      </w:r>
+    </w:p>
+    <w:p>
+      <w:pPr>
+        <w:spacing w:after="0" w:line="240" w:lineRule="auto"/>
+        <w:rPr>
+          <w:rFonts w:ascii="Times New Roman" w:eastAsia="Times New Roman" w:hAnsi="Times New Roman" w:cs="Times New Roman"/>
+          <w:kern w:val="0"/>
+          <w:sz w:val="24"/>
+          <w:szCs w:val="24"/>
+          <w:lang w:eastAsia="en-IN"/>
+          <w14:ligatures w14:val="none"/>
+        </w:rPr>
+      </w:pPr>
+      <w:r>
+        <w:rPr>
+          <w:rFonts w:ascii="Times New Roman" w:eastAsia="Times New Roman" w:hAnsi="Times New Roman" w:cs="Times New Roman"/>
+          <w:kern w:val="0"/>
+          <w:sz w:val="24"/>
+          <w:szCs w:val="24"/>
+          <w:lang w:eastAsia="en-IN"/>
+          <w14:ligatures w14:val="none"/>
+        </w:rPr>
+        <w:t>If you can't separate data in 2D, move to 3D</w:t>
+      </w:r>
+    </w:p>
+    <w:p>
+      <w:pPr>
+        <w:spacing w:after="0" w:line="240" w:lineRule="auto"/>
+        <w:rPr>
+          <w:rFonts w:ascii="Times New Roman" w:eastAsia="Times New Roman" w:hAnsi="Times New Roman" w:cs="Times New Roman"/>
+          <w:kern w:val="0"/>
+          <w:sz w:val="28"/>
+          <w:szCs w:val="28"/>
+          <w:lang w:eastAsia="en-IN"/>
+          <w14:ligatures w14:val="none"/>
+        </w:rPr>
+      </w:pPr>
+      <w:r>
+        <w:rPr>
+          <w:rFonts w:ascii="Times New Roman" w:eastAsia="Times New Roman" w:hAnsi="Times New Roman" w:cs="Times New Roman"/>
+          <w:kern w:val="0"/>
+          <w:sz w:val="28"/>
+          <w:szCs w:val="28"/>
+          <w:lang w:eastAsia="en-IN"/>
+          <w14:ligatures w14:val="none"/>
+        </w:rPr>
+        <w:lastRenderedPageBreak/>
+        <w:drawing>
+          <wp:inline distT="0" distB="0" distL="0" distR="0" wp14:anchorId="444FC8D2" wp14:editId="43D80C7C">
+            <wp:extent cx="5324475" cy="3933825"/>
+            <wp:effectExtent l="0" t="0" r="9525" b="9525"/>
+            <wp:docPr id="2084740614" name="Picture 1"/>
+            <wp:cNvGraphicFramePr>
+              <a:graphicFrameLocks xmlns:a="http://schemas.openxmlformats.org/drawingml/2006/main" noChangeAspect="1"/>
+            </wp:cNvGraphicFramePr>
+            <a:graphic xmlns:a="http://schemas.openxmlformats.org/drawingml/2006/main">
+              <a:graphicData uri="http://schemas.openxmlformats.org/drawingml/2006/picture">
+                <pic:pic xmlns:pic="http://schemas.openxmlformats.org/drawingml/2006/picture">
+                  <pic:nvPicPr>
+                    <pic:cNvPr id="2084740614" name=""/>
+                    <pic:cNvPicPr/>
+                  </pic:nvPicPr>
+                  <pic:blipFill>
+                    <a:blip r:embed="rId19"/>
+                    <a:stretch>
+                      <a:fillRect/>
+                    </a:stretch>
+                  </pic:blipFill>
+                  <pic:spPr>
+                    <a:xfrm>
+                      <a:off x="0" y="0"/>
+                      <a:ext cx="5324475" cy="3933825"/>
+                    </a:xfrm>
+                    <a:prstGeom prst="rect">
+                      <a:avLst/>
+                    </a:prstGeom>
+                  </pic:spPr>
+                </pic:pic>
+              </a:graphicData>
+            </a:graphic>
+          </wp:inline>
+        </w:drawing>
+      </w:r>
+    </w:p>
+    <w:p>
+      <w:pPr>
+        <w:spacing w:after="0" w:line="240" w:lineRule="auto"/>
+        <w:rPr>
+          <w:rFonts w:ascii="Times New Roman" w:eastAsia="Times New Roman" w:hAnsi="Times New Roman" w:cs="Times New Roman"/>
+          <w:kern w:val="0"/>
+          <w:sz w:val="28"/>
+          <w:szCs w:val="28"/>
+          <w:lang w:eastAsia="en-IN"/>
+          <w14:ligatures w14:val="none"/>
+        </w:rPr>
+      </w:pPr>
+    </w:p>
+    <w:p>
+      <w:pPr>
+        <w:spacing w:after="0" w:line="240" w:lineRule="auto"/>
+        <w:rPr>
+          <w:rFonts w:ascii="Times New Roman" w:eastAsia="Times New Roman" w:hAnsi="Times New Roman" w:cs="Times New Roman"/>
+          <w:kern w:val="0"/>
+          <w:sz w:val="28"/>
+          <w:szCs w:val="28"/>
+          <w:lang w:eastAsia="en-IN"/>
+          <w14:ligatures w14:val="none"/>
+        </w:rPr>
+      </w:pPr>
+      <w:r>
+        <w:rPr>
+          <w:rFonts w:ascii="Times New Roman" w:eastAsia="Times New Roman" w:hAnsi="Times New Roman" w:cs="Times New Roman"/>
+          <w:kern w:val="0"/>
+          <w:sz w:val="28"/>
+          <w:szCs w:val="28"/>
+          <w:lang w:eastAsia="en-IN"/>
+          <w14:ligatures w14:val="none"/>
+        </w:rPr>
+        <w:t xml:space="preserve">To this </w:t>
+      </w:r>
+    </w:p>
+    <w:p>
+      <w:pPr>
+        <w:spacing w:after="0" w:line="240" w:lineRule="auto"/>
+        <w:rPr>
+          <w:rFonts w:ascii="Times New Roman" w:eastAsia="Times New Roman" w:hAnsi="Times New Roman" w:cs="Times New Roman"/>
+          <w:kern w:val="0"/>
+          <w:sz w:val="28"/>
+          <w:szCs w:val="28"/>
+          <w:lang w:eastAsia="en-IN"/>
+          <w14:ligatures w14:val="none"/>
+        </w:rPr>
+      </w:pPr>
+      <w:r>
+        <w:rPr>
+          <w:rFonts w:ascii="Times New Roman" w:eastAsia="Times New Roman" w:hAnsi="Times New Roman" w:cs="Times New Roman"/>
+          <w:kern w:val="0"/>
+          <w:sz w:val="28"/>
+          <w:szCs w:val="28"/>
+          <w:lang w:eastAsia="en-IN"/>
+          <w14:ligatures w14:val="none"/>
+        </w:rPr>
+        <w:drawing>
+          <wp:inline distT="0" distB="0" distL="0" distR="0" wp14:anchorId="78FD276D" wp14:editId="22DE71BE">
+            <wp:extent cx="3895725" cy="3771900"/>
+            <wp:effectExtent l="0" t="0" r="9525" b="0"/>
+            <wp:docPr id="812643296" name="Picture 1"/>
+            <wp:cNvGraphicFramePr>
+              <a:graphicFrameLocks xmlns:a="http://schemas.openxmlformats.org/drawingml/2006/main" noChangeAspect="1"/>
+            </wp:cNvGraphicFramePr>
+            <a:graphic xmlns:a="http://schemas.openxmlformats.org/drawingml/2006/main">
+              <a:graphicData uri="http://schemas.openxmlformats.org/drawingml/2006/picture">
+                <pic:pic xmlns:pic="http://schemas.openxmlformats.org/drawingml/2006/picture">
+                  <pic:nvPicPr>
+                    <pic:cNvPr id="812643296" name=""/>
+                    <pic:cNvPicPr/>
+                  </pic:nvPicPr>
+                  <pic:blipFill>
+                    <a:blip r:embed="rId20"/>
+                    <a:stretch>
+                      <a:fillRect/>
+                    </a:stretch>
+                  </pic:blipFill>
+                  <pic:spPr>
+                    <a:xfrm>
+                      <a:off x="0" y="0"/>
+                      <a:ext cx="3895725" cy="3771900"/>
+                    </a:xfrm>
+                    <a:prstGeom prst="rect">
+                      <a:avLst/>
+                    </a:prstGeom>
+                  </pic:spPr>
+                </pic:pic>
+              </a:graphicData>
+            </a:graphic>
+          </wp:inline>
+        </w:drawing>
+      </w:r>
+    </w:p>
+    <w:p>
+      <w:pPr>
+        <w:spacing w:after="0" w:line="240" w:lineRule="auto"/>
+        <w:rPr>
+          <w:rFonts w:ascii="Times New Roman" w:eastAsia="Times New Roman" w:hAnsi="Times New Roman" w:cs="Times New Roman"/>
+          <w:kern w:val="0"/>
+          <w:sz w:val="28"/>
+          <w:szCs w:val="28"/>
+          <w:lang w:eastAsia="en-IN"/>
+          <w14:ligatures w14:val="none"/>
+        </w:rPr>
+      </w:pPr>
+    </w:p>
+    <w:p>
+      <w:pPr>
+        <w:spacing w:after="0" w:line="240" w:lineRule="auto"/>
+        <w:rPr>
+          <w:rFonts w:ascii="Times New Roman" w:eastAsia="Times New Roman" w:hAnsi="Times New Roman" w:cs="Times New Roman"/>
+          <w:kern w:val="0"/>
+          <w:sz w:val="28"/>
+          <w:szCs w:val="28"/>
+          <w:lang w:eastAsia="en-IN"/>
+          <w14:ligatures w14:val="none"/>
+        </w:rPr>
+      </w:pPr>
+      <w:r>
+        <w:rPr>
+          <w:rFonts w:ascii="Times New Roman" w:eastAsia="Times New Roman" w:hAnsi="Times New Roman" w:cs="Times New Roman"/>
+          <w:b/>
+          <w:bCs/>
+          <w:kern w:val="0"/>
+          <w:sz w:val="28"/>
+          <w:szCs w:val="28"/>
+          <w:lang w:eastAsia="en-IN"/>
+          <w14:ligatures w14:val="none"/>
+        </w:rPr>
+        <w:t>Action:</w:t>
+      </w:r>
+      <w:r>
+        <w:rPr>
+          <w:rFonts w:ascii="Times New Roman" w:eastAsia="Times New Roman" w:hAnsi="Times New Roman" w:cs="Times New Roman"/>
+          <w:kern w:val="0"/>
+          <w:sz w:val="28"/>
+          <w:szCs w:val="28"/>
+          <w:lang w:eastAsia="en-IN"/>
+          <w14:ligatures w14:val="none"/>
+        </w:rPr>
+        <w:t xml:space="preserve"> You lift the Red dots up into the air (3rd Dimension)</w:t>
+      </w:r>
+    </w:p>
+    <w:p>
+      <w:pPr>
+        <w:spacing w:after="0" w:line="240" w:lineRule="auto"/>
+        <w:rPr>
+          <w:rFonts w:ascii="Times New Roman" w:eastAsia="Times New Roman" w:hAnsi="Times New Roman" w:cs="Times New Roman"/>
+          <w:kern w:val="0"/>
+          <w:sz w:val="28"/>
+          <w:szCs w:val="28"/>
+          <w:lang w:eastAsia="en-IN"/>
+          <w14:ligatures w14:val="none"/>
+        </w:rPr>
+      </w:pPr>
+      <w:r>
+        <w:rPr>
+          <w:rFonts w:ascii="Times New Roman" w:eastAsia="Times New Roman" w:hAnsi="Times New Roman" w:cs="Times New Roman"/>
+          <w:b/>
+          <w:bCs/>
+          <w:kern w:val="0"/>
+          <w:sz w:val="28"/>
+          <w:szCs w:val="28"/>
+          <w:lang w:eastAsia="en-IN"/>
+          <w14:ligatures w14:val="none"/>
+        </w:rPr>
+        <w:lastRenderedPageBreak/>
+        <w:t>Result:</w:t>
+      </w:r>
+      <w:r>
+        <w:rPr>
+          <w:rFonts w:ascii="Times New Roman" w:eastAsia="Times New Roman" w:hAnsi="Times New Roman" w:cs="Times New Roman"/>
+          <w:kern w:val="0"/>
+          <w:sz w:val="28"/>
+          <w:szCs w:val="28"/>
+          <w:lang w:eastAsia="en-IN"/>
+          <w14:ligatures w14:val="none"/>
+        </w:rPr>
+        <w:t xml:space="preserve"> Now you can slide a flat sheet of cardboard (Hyperplane) horizontally between the floating Red dots and the flat Blue dots.</w:t>
+      </w:r>
+    </w:p>
+    <w:p>
+      <w:pPr>
+        <w:spacing w:after="0" w:line="240" w:lineRule="auto"/>
+        <w:rPr>
+          <w:rFonts w:ascii="Times New Roman" w:eastAsia="Times New Roman" w:hAnsi="Times New Roman" w:cs="Times New Roman"/>
+          <w:kern w:val="0"/>
+          <w:sz w:val="28"/>
+          <w:szCs w:val="28"/>
+          <w:lang w:eastAsia="en-IN"/>
+          <w14:ligatures w14:val="none"/>
+        </w:rPr>
+      </w:pPr>
+    </w:p>
+    <w:p>
+      <w:pPr>
+        <w:spacing w:after="0" w:line="240" w:lineRule="auto"/>
+        <w:rPr>
+          <w:rFonts w:ascii="Times New Roman" w:eastAsia="Times New Roman" w:hAnsi="Times New Roman" w:cs="Times New Roman"/>
+          <w:kern w:val="0"/>
+          <w:sz w:val="28"/>
+          <w:szCs w:val="28"/>
+          <w:lang w:eastAsia="en-IN"/>
+          <w14:ligatures w14:val="none"/>
+        </w:rPr>
+      </w:pPr>
+      <w:r>
+        <w:rPr>
+          <w:rFonts w:ascii="Times New Roman" w:eastAsia="Times New Roman" w:hAnsi="Times New Roman" w:cs="Times New Roman"/>
+          <w:kern w:val="0"/>
+          <w:sz w:val="28"/>
+          <w:szCs w:val="28"/>
+          <w:lang w:eastAsia="en-IN"/>
+          <w14:ligatures w14:val="none"/>
+        </w:rPr>
+        <w:drawing>
+          <wp:inline distT="0" distB="0" distL="0" distR="0" wp14:anchorId="1CEFC15F" wp14:editId="1C9FE25A">
+            <wp:extent cx="5731510" cy="4278630"/>
+            <wp:effectExtent l="0" t="0" r="2540" b="7620"/>
+            <wp:docPr id="1686633633" name="Picture 1"/>
+            <wp:cNvGraphicFramePr>
+              <a:graphicFrameLocks xmlns:a="http://schemas.openxmlformats.org/drawingml/2006/main" noChangeAspect="1"/>
+            </wp:cNvGraphicFramePr>
+            <a:graphic xmlns:a="http://schemas.openxmlformats.org/drawingml/2006/main">
+              <a:graphicData uri="http://schemas.openxmlformats.org/drawingml/2006/picture">
+                <pic:pic xmlns:pic="http://schemas.openxmlformats.org/drawingml/2006/picture">
+                  <pic:nvPicPr>
+                    <pic:cNvPr id="1686633633" name=""/>
+                    <pic:cNvPicPr/>
+                  </pic:nvPicPr>
+                  <pic:blipFill>
+                    <a:blip r:embed="rId21"/>
+                    <a:stretch>
+                      <a:fillRect/>
+                    </a:stretch>
+                  </pic:blipFill>
+                  <pic:spPr>
+                    <a:xfrm>
+                      <a:off x="0" y="0"/>
+                      <a:ext cx="5731510" cy="4278630"/>
+                    </a:xfrm>
+                    <a:prstGeom prst="rect">
+                      <a:avLst/>
+                    </a:prstGeom>
+                  </pic:spPr>
+                </pic:pic>
+              </a:graphicData>
+            </a:graphic>
+          </wp:inline>
+        </w:drawing>
+      </w:r>
+    </w:p>
+    <w:p>
+      <w:pPr>
+        <w:spacing w:after="0" w:line="240" w:lineRule="auto"/>
+        <w:rPr>
+          <w:rFonts w:ascii="Times New Roman" w:eastAsia="Times New Roman" w:hAnsi="Times New Roman" w:cs="Times New Roman"/>
+          <w:kern w:val="0"/>
+          <w:sz w:val="28"/>
+          <w:szCs w:val="28"/>
+          <w:lang w:eastAsia="en-IN"/>
+          <w14:ligatures w14:val="none"/>
+        </w:rPr>
+      </w:pPr>
+    </w:p>
+    <w:p>
+      <w:pPr>
+        <w:spacing w:after="0" w:line="240" w:lineRule="auto"/>
+        <w:rPr>
+          <w:rFonts w:ascii="Times New Roman" w:eastAsia="Times New Roman" w:hAnsi="Times New Roman" w:cs="Times New Roman"/>
+          <w:kern w:val="0"/>
+          <w:sz w:val="28"/>
+          <w:szCs w:val="28"/>
+          <w:lang w:eastAsia="en-IN"/>
+          <w14:ligatures w14:val="none"/>
+        </w:rPr>
+      </w:pPr>
+      <w:r>
+        <w:rPr>
+          <w:rFonts w:ascii="Times New Roman" w:eastAsia="Times New Roman" w:hAnsi="Times New Roman" w:cs="Times New Roman"/>
+          <w:kern w:val="0"/>
+          <w:sz w:val="28"/>
+          <w:szCs w:val="28"/>
+          <w:lang w:eastAsia="en-IN"/>
+          <w14:ligatures w14:val="none"/>
+        </w:rPr>
+        <w:t xml:space="preserve">Use a </w:t>
+      </w:r>
+      <w:r>
+        <w:rPr>
+          <w:rFonts w:ascii="Times New Roman" w:eastAsia="Times New Roman" w:hAnsi="Times New Roman" w:cs="Times New Roman"/>
+          <w:b/>
+          <w:bCs/>
+          <w:kern w:val="0"/>
+          <w:sz w:val="28"/>
+          <w:szCs w:val="28"/>
+          <w:lang w:eastAsia="en-IN"/>
+          <w14:ligatures w14:val="none"/>
+        </w:rPr>
+        <w:t>Kernel Function</w:t>
+      </w:r>
+      <w:r>
+        <w:rPr>
+          <w:rFonts w:ascii="Times New Roman" w:eastAsia="Times New Roman" w:hAnsi="Times New Roman" w:cs="Times New Roman"/>
+          <w:kern w:val="0"/>
+          <w:sz w:val="28"/>
+          <w:szCs w:val="28"/>
+          <w:lang w:eastAsia="en-IN"/>
+          <w14:ligatures w14:val="none"/>
+        </w:rPr>
+        <w:t xml:space="preserve"> to calculate the high-dimensional distance without actually doing the transformation. It saves time and memory.</w:t>
+      </w:r>
+    </w:p>
+    <w:p>
+      <w:pPr>
+        <w:spacing w:after="0" w:line="240" w:lineRule="auto"/>
+        <w:rPr>
+          <w:rFonts w:ascii="Times New Roman" w:eastAsia="Times New Roman" w:hAnsi="Times New Roman" w:cs="Times New Roman"/>
+          <w:kern w:val="0"/>
+          <w:sz w:val="28"/>
+          <w:szCs w:val="28"/>
+          <w:lang w:eastAsia="en-IN"/>
+          <w14:ligatures w14:val="none"/>
+        </w:rPr>
+      </w:pPr>
+    </w:p>
+    <w:p>
+      <w:pPr>
+        <w:spacing w:after="0" w:line="240" w:lineRule="auto"/>
+        <w:rPr>
+          <w:rFonts w:ascii="Times New Roman" w:eastAsia="Times New Roman" w:hAnsi="Times New Roman" w:cs="Times New Roman"/>
+          <w:kern w:val="0"/>
+          <w:sz w:val="28"/>
+          <w:szCs w:val="28"/>
+          <w:lang w:eastAsia="en-IN"/>
+          <w14:ligatures w14:val="none"/>
+        </w:rPr>
+      </w:pPr>
+    </w:p>
+    <w:p>
+      <w:pPr>
+        <w:pStyle w:val="NormalWeb"/>
+        <w:spacing w:before="0" w:beforeAutospacing="0"/>
+        <w:ind w:left="720"/>
+        <w:rPr>
+          <w:rFonts w:ascii="Arial" w:hAnsi="Arial" w:cs="Arial"/>
+        </w:rPr>
+      </w:pPr>
+    </w:p>
+    <w:p>
+      <w:pPr>
+        <w:pStyle w:val="ListParagraph"/>
+        <w:rPr>
+          <w:sz w:val="28"/>
+          <w:szCs w:val="28"/>
+        </w:rPr>
+      </w:pPr>
+    </w:p>
+    <w:p>
+      <w:pPr>
+        <w:rPr>
+          <w:sz w:val="28"/>
+          <w:szCs w:val="28"/>
+        </w:rPr>
+      </w:pPr>
+    </w:p>
+    <w:p>
+      <w:pPr>
+        <w:rPr>
+          <w:sz w:val="28"/>
+          <w:szCs w:val="28"/>
+        </w:rPr>
+      </w:pPr>
+    </w:p>
+    <w:p>
+      <w:pPr>
+        <w:rPr>
+          <w:sz w:val="28"/>
+          <w:szCs w:val="28"/>
+        </w:rPr>
+      </w:pPr>
     </w:p>
     <w:p>
       <w:pPr>
@@ -1497,6 +3583,155 @@
     </w:lvl>
   </w:abstractNum>
   <w:abstractNum w:abstractNumId="1" w15:restartNumberingAfterBreak="0">
+    <w:nsid w:val="295E2629"/>
+    <w:multiLevelType w:val="multilevel"/>
+    <w:tmpl w:val="60EE0EA6"/>
+    <w:lvl w:ilvl="0">
+      <w:start w:val="1"/>
+      <w:numFmt w:val="bullet"/>
+      <w:lvlText w:val=""/>
+      <w:lvlJc w:val="left"/>
+      <w:pPr>
+        <w:tabs>
+          <w:tab w:val="num" w:pos="720"/>
+        </w:tabs>
+        <w:ind w:left="720" w:hanging="360"/>
+      </w:pPr>
+      <w:rPr>
+        <w:rFonts w:ascii="Symbol" w:hAnsi="Symbol" w:hint="default"/>
+        <w:sz w:val="20"/>
+      </w:rPr>
+    </w:lvl>
+    <w:lvl w:ilvl="1" w:tentative="1">
+      <w:start w:val="1"/>
+      <w:numFmt w:val="bullet"/>
+      <w:lvlText w:val="o"/>
+      <w:lvlJc w:val="left"/>
+      <w:pPr>
+        <w:tabs>
+          <w:tab w:val="num" w:pos="1440"/>
+        </w:tabs>
+        <w:ind w:left="1440" w:hanging="360"/>
+      </w:pPr>
+      <w:rPr>
+        <w:rFonts w:ascii="Courier New" w:hAnsi="Courier New" w:hint="default"/>
+        <w:sz w:val="20"/>
+      </w:rPr>
+    </w:lvl>
+    <w:lvl w:ilvl="2" w:tentative="1">
+      <w:start w:val="1"/>
+      <w:numFmt w:val="bullet"/>
+      <w:lvlText w:val=""/>
+      <w:lvlJc w:val="left"/>
+      <w:pPr>
+        <w:tabs>
+          <w:tab w:val="num" w:pos="2160"/>
+        </w:tabs>
+        <w:ind w:left="2160" w:hanging="360"/>
+      </w:pPr>
+      <w:rPr>
+        <w:rFonts w:ascii="Wingdings" w:hAnsi="Wingdings" w:hint="default"/>
+        <w:sz w:val="20"/>
+      </w:rPr>
+    </w:lvl>
+    <w:lvl w:ilvl="3" w:tentative="1">
+      <w:start w:val="1"/>
+      <w:numFmt w:val="bullet"/>
+      <w:lvlText w:val=""/>
+      <w:lvlJc w:val="left"/>
+      <w:pPr>
+        <w:tabs>
+          <w:tab w:val="num" w:pos="2880"/>
+        </w:tabs>
+        <w:ind w:left="2880" w:hanging="360"/>
+      </w:pPr>
+      <w:rPr>
+        <w:rFonts w:ascii="Wingdings" w:hAnsi="Wingdings" w:hint="default"/>
+        <w:sz w:val="20"/>
+      </w:rPr>
+    </w:lvl>
+    <w:lvl w:ilvl="4" w:tentative="1">
+      <w:start w:val="1"/>
+      <w:numFmt w:val="bullet"/>
+      <w:lvlText w:val=""/>
+      <w:lvlJc w:val="left"/>
+      <w:pPr>
+        <w:tabs>
+          <w:tab w:val="num" w:pos="3600"/>
+        </w:tabs>
+        <w:ind w:left="3600" w:hanging="360"/>
+      </w:pPr>
+      <w:rPr>
+        <w:rFonts w:ascii="Wingdings" w:hAnsi="Wingdings" w:hint="default"/>
+        <w:sz w:val="20"/>
+      </w:rPr>
+    </w:lvl>
+    <w:lvl w:ilvl="5" w:tentative="1">
+      <w:start w:val="1"/>
+      <w:numFmt w:val="bullet"/>
+      <w:lvlText w:val=""/>
+      <w:lvlJc w:val="left"/>
+      <w:pPr>
+        <w:tabs>
+          <w:tab w:val="num" w:pos="4320"/>
+        </w:tabs>
+        <w:ind w:left="4320" w:hanging="360"/>
+      </w:pPr>
+      <w:rPr>
+        <w:rFonts w:ascii="Wingdings" w:hAnsi="Wingdings" w:hint="default"/>
+        <w:sz w:val="20"/>
+      </w:rPr>
+    </w:lvl>
+    <w:lvl w:ilvl="6" w:tentative="1">
+      <w:start w:val="1"/>
+      <w:numFmt w:val="bullet"/>
+      <w:lvlText w:val=""/>
+      <w:lvlJc w:val="left"/>
+      <w:pPr>
+        <w:tabs>
+          <w:tab w:val="num" w:pos="5040"/>
+        </w:tabs>
+        <w:ind w:left="5040" w:hanging="360"/>
+      </w:pPr>
+      <w:rPr>
+        <w:rFonts w:ascii="Wingdings" w:hAnsi="Wingdings" w:hint="default"/>
+        <w:sz w:val="20"/>
+      </w:rPr>
+    </w:lvl>
+    <w:lvl w:ilvl="7" w:tentative="1">
+      <w:start w:val="1"/>
+      <w:numFmt w:val="bullet"/>
+      <w:lvlText w:val=""/>
+      <w:lvlJc w:val="left"/>
+      <w:pPr>
+        <w:tabs>
+          <w:tab w:val="num" w:pos="5760"/>
+        </w:tabs>
+        <w:ind w:left="5760" w:hanging="360"/>
+      </w:pPr>
+      <w:rPr>
+        <w:rFonts w:ascii="Wingdings" w:hAnsi="Wingdings" w:hint="default"/>
+        <w:sz w:val="20"/>
+      </w:rPr>
+    </w:lvl>
+    <w:lvl w:ilvl="8" w:tentative="1">
+      <w:start w:val="1"/>
+      <w:numFmt w:val="bullet"/>
+      <w:lvlText w:val=""/>
+      <w:lvlJc w:val="left"/>
+      <w:pPr>
+        <w:tabs>
+          <w:tab w:val="num" w:pos="6480"/>
+        </w:tabs>
+        <w:ind w:left="6480" w:hanging="360"/>
+      </w:pPr>
+      <w:rPr>
+        <w:rFonts w:ascii="Wingdings" w:hAnsi="Wingdings" w:hint="default"/>
+        <w:sz w:val="20"/>
+      </w:rPr>
+    </w:lvl>
+  </w:abstractNum>
+  <w:abstractNum w:abstractNumId="2" w15:restartNumberingAfterBreak="0">
     <w:nsid w:val="32A76533"/>
     <w:multiLevelType w:val="hybridMultilevel"/>
     <w:tmpl w:val="5BEAB6F4"/>
@@ -1586,7 +3821,7 @@
       </w:pPr>
     </w:lvl>
   </w:abstractNum>
-  <w:abstractNum w:abstractNumId="2" w15:restartNumberingAfterBreak="0">
+  <w:abstractNum w:abstractNumId="3" w15:restartNumberingAfterBreak="0">
     <w:nsid w:val="62692568"/>
     <w:multiLevelType w:val="hybridMultilevel"/>
     <w:tmpl w:val="E8721AEA"/>
@@ -1699,7 +3934,7 @@
       </w:rPr>
     </w:lvl>
   </w:abstractNum>
-  <w:abstractNum w:abstractNumId="3" w15:restartNumberingAfterBreak="0">
+  <w:abstractNum w:abstractNumId="4" w15:restartNumberingAfterBreak="0">
     <w:nsid w:val="76D65071"/>
     <w:multiLevelType w:val="multilevel"/>
     <w:tmpl w:val="67C45CE0"/>
@@ -1848,17 +4083,172 @@
       </w:rPr>
     </w:lvl>
   </w:abstractNum>
+  <w:abstractNum w:abstractNumId="5" w15:restartNumberingAfterBreak="0">
+    <w:nsid w:val="7A363751"/>
+    <w:multiLevelType w:val="multilevel"/>
+    <w:tmpl w:val="97B8FCA0"/>
+    <w:lvl w:ilvl="0">
+      <w:start w:val="1"/>
+      <w:numFmt w:val="bullet"/>
+      <w:lvlText w:val=""/>
+      <w:lvlJc w:val="left"/>
+      <w:pPr>
+        <w:tabs>
+          <w:tab w:val="num" w:pos="720"/>
+        </w:tabs>
+        <w:ind w:left="720" w:hanging="360"/>
+      </w:pPr>
+      <w:rPr>
+        <w:rFonts w:ascii="Symbol" w:hAnsi="Symbol" w:hint="default"/>
+        <w:sz w:val="20"/>
+      </w:rPr>
+    </w:lvl>
+    <w:lvl w:ilvl="1">
+      <w:start w:val="1"/>
+      <w:numFmt w:val="bullet"/>
+      <w:lvlText w:val="o"/>
+      <w:lvlJc w:val="left"/>
+      <w:pPr>
+        <w:tabs>
+          <w:tab w:val="num" w:pos="1440"/>
+        </w:tabs>
+        <w:ind w:left="1440" w:hanging="360"/>
+      </w:pPr>
+      <w:rPr>
+        <w:rFonts w:ascii="Courier New" w:hAnsi="Courier New" w:hint="default"/>
+        <w:sz w:val="20"/>
+      </w:rPr>
+    </w:lvl>
+    <w:lvl w:ilvl="2" w:tentative="1">
+      <w:start w:val="1"/>
+      <w:numFmt w:val="bullet"/>
+      <w:lvlText w:val=""/>
+      <w:lvlJc w:val="left"/>
+      <w:pPr>
+        <w:tabs>
+          <w:tab w:val="num" w:pos="2160"/>
+        </w:tabs>
+        <w:ind w:left="2160" w:hanging="360"/>
+      </w:pPr>
+      <w:rPr>
+        <w:rFonts w:ascii="Wingdings" w:hAnsi="Wingdings" w:hint="default"/>
+        <w:sz w:val="20"/>
+      </w:rPr>
+    </w:lvl>
+    <w:lvl w:ilvl="3" w:tentative="1">
+      <w:start w:val="1"/>
+      <w:numFmt w:val="bullet"/>
+      <w:lvlText w:val=""/>
+      <w:lvlJc w:val="left"/>
+      <w:pPr>
+        <w:tabs>
+          <w:tab w:val="num" w:pos="2880"/>
+        </w:tabs>
+        <w:ind w:left="2880" w:hanging="360"/>
+      </w:pPr>
+      <w:rPr>
+        <w:rFonts w:ascii="Wingdings" w:hAnsi="Wingdings" w:hint="default"/>
+        <w:sz w:val="20"/>
+      </w:rPr>
+    </w:lvl>
+    <w:lvl w:ilvl="4" w:tentative="1">
+      <w:start w:val="1"/>
+      <w:numFmt w:val="bullet"/>
+      <w:lvlText w:val=""/>
+      <w:lvlJc w:val="left"/>
+      <w:pPr>
+        <w:tabs>
+          <w:tab w:val="num" w:pos="3600"/>
+        </w:tabs>
+        <w:ind w:left="3600" w:hanging="360"/>
+      </w:pPr>
+      <w:rPr>
+        <w:rFonts w:ascii="Wingdings" w:hAnsi="Wingdings" w:hint="default"/>
+        <w:sz w:val="20"/>
+      </w:rPr>
+    </w:lvl>
+    <w:lvl w:ilvl="5" w:tentative="1">
+      <w:start w:val="1"/>
+      <w:numFmt w:val="bullet"/>
+      <w:lvlText w:val=""/>
+      <w:lvlJc w:val="left"/>
+      <w:pPr>
+        <w:tabs>
+          <w:tab w:val="num" w:pos="4320"/>
+        </w:tabs>
+        <w:ind w:left="4320" w:hanging="360"/>
+      </w:pPr>
+      <w:rPr>
+        <w:rFonts w:ascii="Wingdings" w:hAnsi="Wingdings" w:hint="default"/>
+        <w:sz w:val="20"/>
+      </w:rPr>
+    </w:lvl>
+    <w:lvl w:ilvl="6" w:tentative="1">
+      <w:start w:val="1"/>
+      <w:numFmt w:val="bullet"/>
+      <w:lvlText w:val=""/>
+      <w:lvlJc w:val="left"/>
+      <w:pPr>
+        <w:tabs>
+          <w:tab w:val="num" w:pos="5040"/>
+        </w:tabs>
+        <w:ind w:left="5040" w:hanging="360"/>
+      </w:pPr>
+      <w:rPr>
+        <w:rFonts w:ascii="Wingdings" w:hAnsi="Wingdings" w:hint="default"/>
+        <w:sz w:val="20"/>
+      </w:rPr>
+    </w:lvl>
+    <w:lvl w:ilvl="7" w:tentative="1">
+      <w:start w:val="1"/>
+      <w:numFmt w:val="bullet"/>
+      <w:lvlText w:val=""/>
+      <w:lvlJc w:val="left"/>
+      <w:pPr>
+        <w:tabs>
+          <w:tab w:val="num" w:pos="5760"/>
+        </w:tabs>
+        <w:ind w:left="5760" w:hanging="360"/>
+      </w:pPr>
+      <w:rPr>
+        <w:rFonts w:ascii="Wingdings" w:hAnsi="Wingdings" w:hint="default"/>
+        <w:sz w:val="20"/>
+      </w:rPr>
+    </w:lvl>
+    <w:lvl w:ilvl="8" w:tentative="1">
+      <w:start w:val="1"/>
+      <w:numFmt w:val="bullet"/>
+      <w:lvlText w:val=""/>
+      <w:lvlJc w:val="left"/>
+      <w:pPr>
+        <w:tabs>
+          <w:tab w:val="num" w:pos="6480"/>
+        </w:tabs>
+        <w:ind w:left="6480" w:hanging="360"/>
+      </w:pPr>
+      <w:rPr>
+        <w:rFonts w:ascii="Wingdings" w:hAnsi="Wingdings" w:hint="default"/>
+        <w:sz w:val="20"/>
+      </w:rPr>
+    </w:lvl>
+  </w:abstractNum>
   <w:num w:numId="1" w16cid:durableId="2116166193">
-    <w:abstractNumId w:val="1"/>
+    <w:abstractNumId w:val="2"/>
   </w:num>
   <w:num w:numId="2" w16cid:durableId="889606956">
-    <w:abstractNumId w:val="3"/>
+    <w:abstractNumId w:val="4"/>
   </w:num>
   <w:num w:numId="3" w16cid:durableId="853811226">
-    <w:abstractNumId w:val="2"/>
+    <w:abstractNumId w:val="3"/>
   </w:num>
   <w:num w:numId="4" w16cid:durableId="1505321018">
     <w:abstractNumId w:val="0"/>
+  </w:num>
+  <w:num w:numId="5" w16cid:durableId="450822385">
+    <w:abstractNumId w:val="5"/>
+  </w:num>
+  <w:num w:numId="6" w16cid:durableId="845904345">
+    <w:abstractNumId w:val="1"/>
   </w:num>
 </w:numbering>
 </file>
@@ -2314,7 +4704,6 @@
     <w:next w:val="Normal"/>
     <w:link w:val="Heading3Char"/>
     <w:uiPriority w:val="9"/>
-    <w:semiHidden/>
     <w:unhideWhenUsed/>
     <w:qFormat/>
     <w:rsid w:val="007E72F9"/>
@@ -2521,7 +4910,6 @@
     <w:basedOn w:val="DefaultParagraphFont"/>
     <w:link w:val="Heading3"/>
     <w:uiPriority w:val="9"/>
-    <w:semiHidden/>
     <w:rsid w:val="007E72F9"/>
     <w:rPr>
       <w:rFonts w:eastAsiaTheme="majorEastAsia" w:cstheme="majorBidi"/>
@@ -2778,6 +5166,29 @@
       <w:color w:val="0F4761" w:themeColor="accent1" w:themeShade="BF"/>
       <w:spacing w:val="5"/>
     </w:rPr>
+  </w:style>
+  <w:style w:type="paragraph" w:styleId="NormalWeb">
+    <w:name w:val="Normal (Web)"/>
+    <w:basedOn w:val="Normal"/>
+    <w:uiPriority w:val="99"/>
+    <w:unhideWhenUsed/>
+    <w:rsid w:val="00377557"/>
+    <w:pPr>
+      <w:spacing w:before="100" w:beforeAutospacing="1" w:after="100" w:afterAutospacing="1" w:line="240" w:lineRule="auto"/>
+    </w:pPr>
+    <w:rPr>
+      <w:rFonts w:ascii="Times New Roman" w:eastAsia="Times New Roman" w:hAnsi="Times New Roman" w:cs="Times New Roman"/>
+      <w:kern w:val="0"/>
+      <w:sz w:val="24"/>
+      <w:szCs w:val="24"/>
+      <w:lang w:eastAsia="en-IN"/>
+      <w14:ligatures w14:val="none"/>
+    </w:rPr>
+  </w:style>
+  <w:style w:type="character" w:customStyle="1" w:styleId="math-inline">
+    <w:name w:val="math-inline"/>
+    <w:basedOn w:val="DefaultParagraphFont"/>
+    <w:rsid w:val="00377557"/>
   </w:style>
 </w:styles>
 </file>

</xml_diff>